<commit_message>
New translations [template]  - deriv affiliate team - seminar - email 1.docx (Chinese Simplified)
</commit_message>
<xml_diff>
--- a/public/email/crowdin/translations/zh/[TEMPLATE]  - Deriv Affiliate team - seminar - EMAIL 1.docx
+++ b/public/email/crowdin/translations/zh/[TEMPLATE]  - Deriv Affiliate team - seminar - EMAIL 1.docx
@@ -13,7 +13,7 @@
         <w:pStyle w:val="P68B1DB1-Normal1"/>
       </w:pPr>
       <w:r>
-        <w:t xml:space="preserve">ENGLISH / </w:t>
+        <w:t xml:space="preserve">英语/ </w:t>
       </w:r>
       <w:hyperlink w:anchor="p49jshfwap3b">
         <w:r>
@@ -21,7 +21,7 @@
             <w:color w:val="1155cc"/>
             <w:u w:val="single"/>
           </w:rPr>
-          <w:t>SPANISH</w:t>
+          <w:t>西班牙语</w:t>
         </w:r>
       </w:hyperlink>
       <w:r>
@@ -33,7 +33,7 @@
             <w:color w:val="1155cc"/>
             <w:u w:val="single"/>
           </w:rPr>
-          <w:t xml:space="preserve">PORTUGUESE </w:t>
+          <w:t>葡萄牙语</w:t>
         </w:r>
       </w:hyperlink>
       <w:r>
@@ -45,7 +45,7 @@
             <w:color w:val="1155cc"/>
             <w:u w:val="single"/>
           </w:rPr>
-          <w:t xml:space="preserve">FRENCH </w:t>
+          <w:t>法语</w:t>
         </w:r>
       </w:hyperlink>
       <w:r>
@@ -57,7 +57,7 @@
             <w:color w:val="1155cc"/>
             <w:u w:val="single"/>
           </w:rPr>
-          <w:t xml:space="preserve">VIETNAMESE </w:t>
+          <w:t>越南语</w:t>
         </w:r>
       </w:hyperlink>
       <w:r>
@@ -69,7 +69,7 @@
             <w:color w:val="1155cc"/>
             <w:u w:val="single"/>
           </w:rPr>
-          <w:t>THAI</w:t>
+          <w:t>泰语</w:t>
         </w:r>
       </w:hyperlink>
     </w:p>
@@ -182,11 +182,11 @@
               <w:rPr>
                 <w:b w:val="1"/>
               </w:rPr>
-              <w:t>Background:</w:t>
+              <w:t>背景：</w:t>
             </w:r>
             <w:r>
               <w:br w:type="textWrapping"/>
-              <w:t xml:space="preserve">This is an invitation for affiliates to a meeting in their country or city. This is the first email to go out </w:t>
+              <w:t xml:space="preserve">这是一份邀请函，邀请联盟会员参加在其所在国家或城市举行的会议。 这是第一封发出的电子邮件 </w:t>
             </w:r>
           </w:p>
         </w:tc>
@@ -220,42 +220,42 @@
         <w:pStyle w:val="P68B1DB1-Normal1"/>
       </w:pPr>
       <w:r>
-        <w:t>ENGLISH</w:t>
-      </w:r>
-    </w:p>
-    <w:p>
-      <w:pPr>
-        <w:rPr>
-          <w:rFonts w:ascii="IBM Plex Sans" w:hAnsi="IBM Plex Sans" w:cs="IBM Plex Sans" w:eastAsia="IBM Plex Sans"/>
-          <w:b w:val="1"/>
-        </w:rPr>
-      </w:pPr>
-    </w:p>
-    <w:p>
-      <w:pPr>
-        <w:rPr>
-          <w:rFonts w:ascii="IBM Plex Sans" w:hAnsi="IBM Plex Sans" w:cs="IBM Plex Sans" w:eastAsia="IBM Plex Sans"/>
-          <w:b w:val="1"/>
-        </w:rPr>
-        <w:pStyle w:val="P68B1DB1-Normal2"/>
-      </w:pPr>
-      <w:r>
-        <w:rPr>
-          <w:b w:val="1"/>
-        </w:rPr>
-        <w:t xml:space="preserve">Subject line:</w:t>
-      </w:r>
-      <w:r>
-        <w:br w:type="textWrapping"/>
-        <w:t xml:space="preserve">Deriv Affiliate meeting | [CITY NAME] | [DATE]</w:t>
-        <w:br w:type="textWrapping"/>
-        <w:br w:type="textWrapping"/>
-      </w:r>
-      <w:r>
-        <w:rPr>
-          <w:b w:val="1"/>
-        </w:rPr>
-        <w:t>Body:</w:t>
+        <w:t>英语</w:t>
+      </w:r>
+    </w:p>
+    <w:p>
+      <w:pPr>
+        <w:rPr>
+          <w:rFonts w:ascii="IBM Plex Sans" w:hAnsi="IBM Plex Sans" w:cs="IBM Plex Sans" w:eastAsia="IBM Plex Sans"/>
+          <w:b w:val="1"/>
+        </w:rPr>
+      </w:pPr>
+    </w:p>
+    <w:p>
+      <w:pPr>
+        <w:rPr>
+          <w:rFonts w:ascii="IBM Plex Sans" w:hAnsi="IBM Plex Sans" w:cs="IBM Plex Sans" w:eastAsia="IBM Plex Sans"/>
+          <w:b w:val="1"/>
+        </w:rPr>
+        <w:pStyle w:val="P68B1DB1-Normal2"/>
+      </w:pPr>
+      <w:r>
+        <w:rPr>
+          <w:b w:val="1"/>
+        </w:rPr>
+        <w:t>主题：</w:t>
+      </w:r>
+      <w:r>
+        <w:br w:type="textWrapping"/>
+        <w:t xml:space="preserve">Deriv 联盟会议 | [城市名] | [DATE]</w:t>
+        <w:br w:type="textWrapping"/>
+        <w:br w:type="textWrapping"/>
+      </w:r>
+      <w:r>
+        <w:rPr>
+          <w:b w:val="1"/>
+        </w:rPr>
+        <w:t>正文:</w:t>
       </w:r>
     </w:p>
     <w:p>
@@ -270,18 +270,18 @@
       <w:bookmarkStart w:colFirst="0" w:colLast="0" w:name="_elswkhobl3ky" w:id="1"/>
       <w:bookmarkEnd w:id="1"/>
       <w:r>
-        <w:t xml:space="preserve">See you in [CITY NAME]!</w:t>
-      </w:r>
-    </w:p>
-    <w:p>
-      <w:pPr>
-        <w:rPr>
-          <w:rFonts w:ascii="IBM Plex Sans" w:hAnsi="IBM Plex Sans" w:cs="IBM Plex Sans" w:eastAsia="IBM Plex Sans"/>
-        </w:rPr>
-        <w:pStyle w:val="P68B1DB1-Normal2"/>
-      </w:pPr>
-      <w:r>
-        <w:t xml:space="preserve">Great news! We will be in [CITY NAME] from</w:t>
+        <w:t xml:space="preserve">在 [城市名] 见！</w:t>
+      </w:r>
+    </w:p>
+    <w:p>
+      <w:pPr>
+        <w:rPr>
+          <w:rFonts w:ascii="IBM Plex Sans" w:hAnsi="IBM Plex Sans" w:cs="IBM Plex Sans" w:eastAsia="IBM Plex Sans"/>
+        </w:rPr>
+        <w:pStyle w:val="P68B1DB1-Normal2"/>
+      </w:pPr>
+      <w:r>
+        <w:t xml:space="preserve">好消息！ 我们将于</w:t>
       </w:r>
       <w:r>
         <w:rPr>
@@ -290,25 +290,25 @@
         <w:t xml:space="preserve"> </w:t>
       </w:r>
       <w:r>
-        <w:t xml:space="preserve">[DATE] to [DATE] 2023. Our affiliate team, led by [COUNTRY] Country Manager [AFFILIATE MANAGER NAME], look forward to an exclusive one-on-one session with you.</w:t>
-      </w:r>
-    </w:p>
-    <w:p>
-      <w:pPr>
-        <w:rPr>
-          <w:rFonts w:ascii="IBM Plex Sans" w:hAnsi="IBM Plex Sans" w:cs="IBM Plex Sans" w:eastAsia="IBM Plex Sans"/>
-        </w:rPr>
-      </w:pPr>
-    </w:p>
-    <w:p>
-      <w:pPr>
-        <w:rPr>
-          <w:rFonts w:ascii="IBM Plex Sans" w:hAnsi="IBM Plex Sans" w:cs="IBM Plex Sans" w:eastAsia="IBM Plex Sans"/>
-        </w:rPr>
-        <w:pStyle w:val="P68B1DB1-Normal2"/>
-      </w:pPr>
-      <w:r>
-        <w:t xml:space="preserve">We’d love to hear about your experience with our affiliate programme. If there’s any way we can improve your experience, here’s your chance to tell us.</w:t>
+        <w:t xml:space="preserve"> 2023 年 [DATE] 到 [DATE] 抵达[城市名]。 我们的联盟团队由 [COUNTRY] 区域经理 [联盟经理名称] 领导，期待与您一对一会话。</w:t>
+      </w:r>
+    </w:p>
+    <w:p>
+      <w:pPr>
+        <w:rPr>
+          <w:rFonts w:ascii="IBM Plex Sans" w:hAnsi="IBM Plex Sans" w:cs="IBM Plex Sans" w:eastAsia="IBM Plex Sans"/>
+        </w:rPr>
+      </w:pPr>
+    </w:p>
+    <w:p>
+      <w:pPr>
+        <w:rPr>
+          <w:rFonts w:ascii="IBM Plex Sans" w:hAnsi="IBM Plex Sans" w:cs="IBM Plex Sans" w:eastAsia="IBM Plex Sans"/>
+        </w:rPr>
+        <w:pStyle w:val="P68B1DB1-Normal2"/>
+      </w:pPr>
+      <w:r>
+        <w:t xml:space="preserve">我们很想听听您参与联盟计划的经历。 如果有什么方法可以改善您的体验，请乘此机会告诉我们。</w:t>
       </w:r>
     </w:p>
     <w:p>
@@ -327,20 +327,17 @@
         <w:pStyle w:val="P68B1DB1-Normal4"/>
       </w:pPr>
       <w:r>
-        <w:t>When?</w:t>
-      </w:r>
-    </w:p>
-    <w:p>
-      <w:pPr>
-        <w:rPr>
-          <w:rFonts w:ascii="IBM Plex Sans" w:hAnsi="IBM Plex Sans" w:cs="IBM Plex Sans" w:eastAsia="IBM Plex Sans"/>
-          <w:b w:val="1"/>
-        </w:rPr>
-        <w:pStyle w:val="P68B1DB1-Normal2"/>
-      </w:pPr>
-      <w:r>
-        <w:t xml:space="preserve">A 1-hour slot between 9:00 AM and 6:00 PM</w:t>
-      </w:r>
+        <w:t>什么时候？</w:t>
+      </w:r>
+    </w:p>
+    <w:p>
+      <w:pPr>
+        <w:rPr>
+          <w:rFonts w:ascii="IBM Plex Sans" w:hAnsi="IBM Plex Sans" w:cs="IBM Plex Sans" w:eastAsia="IBM Plex Sans"/>
+          <w:b w:val="1"/>
+        </w:rPr>
+        <w:pStyle w:val="P68B1DB1-Normal2"/>
+      </w:pPr>
       <w:r>
         <w:rPr>
           <w:b w:val="1"/>
@@ -348,33 +345,33 @@
         <w:t xml:space="preserve"> </w:t>
       </w:r>
       <w:r>
-        <w:t xml:space="preserve">from [DATE] to [DATE]</w:t>
-      </w:r>
-    </w:p>
-    <w:p>
-      <w:pPr>
-        <w:rPr>
-          <w:rFonts w:ascii="IBM Plex Sans" w:hAnsi="IBM Plex Sans" w:cs="IBM Plex Sans" w:eastAsia="IBM Plex Sans"/>
-          <w:b w:val="1"/>
-        </w:rPr>
-      </w:pPr>
-    </w:p>
-    <w:p>
-      <w:pPr>
-        <w:rPr>
-          <w:rFonts w:ascii="IBM Plex Sans" w:hAnsi="IBM Plex Sans" w:cs="IBM Plex Sans" w:eastAsia="IBM Plex Sans"/>
-        </w:rPr>
-        <w:pStyle w:val="P68B1DB1-Normal2"/>
-      </w:pPr>
-      <w:r>
-        <w:rPr>
-          <w:b w:val="1"/>
-        </w:rPr>
-        <w:t>Where?</w:t>
-        <w:br w:type="textWrapping"/>
-      </w:r>
-      <w:r>
-        <w:t xml:space="preserve">To be confirmed</w:t>
+        <w:t xml:space="preserve">从 [DATE] 到 [DATE] 上午 9:00 至下午 6:00 之间 1 小时的时段</w:t>
+      </w:r>
+    </w:p>
+    <w:p>
+      <w:pPr>
+        <w:rPr>
+          <w:rFonts w:ascii="IBM Plex Sans" w:hAnsi="IBM Plex Sans" w:cs="IBM Plex Sans" w:eastAsia="IBM Plex Sans"/>
+          <w:b w:val="1"/>
+        </w:rPr>
+      </w:pPr>
+    </w:p>
+    <w:p>
+      <w:pPr>
+        <w:rPr>
+          <w:rFonts w:ascii="IBM Plex Sans" w:hAnsi="IBM Plex Sans" w:cs="IBM Plex Sans" w:eastAsia="IBM Plex Sans"/>
+        </w:rPr>
+        <w:pStyle w:val="P68B1DB1-Normal2"/>
+      </w:pPr>
+      <w:r>
+        <w:rPr>
+          <w:b w:val="1"/>
+        </w:rPr>
+        <w:t>在哪里？</w:t>
+        <w:br w:type="textWrapping"/>
+      </w:r>
+      <w:r>
+        <w:t>待确认</w:t>
       </w:r>
     </w:p>
     <w:p>
@@ -393,101 +390,101 @@
         <w:pStyle w:val="P68B1DB1-Normal4"/>
       </w:pPr>
       <w:r>
-        <w:t xml:space="preserve">How to book a slot?</w:t>
-      </w:r>
-    </w:p>
-    <w:p>
-      <w:pPr>
-        <w:rPr>
-          <w:rFonts w:ascii="IBM Plex Sans" w:hAnsi="IBM Plex Sans" w:cs="IBM Plex Sans" w:eastAsia="IBM Plex Sans"/>
-        </w:rPr>
-        <w:pStyle w:val="P68B1DB1-Normal2"/>
-      </w:pPr>
-      <w:r>
-        <w:t xml:space="preserve">Pick a date and time, and reply to this email by [DATE]  (first come, first served)</w:t>
-      </w:r>
-    </w:p>
-    <w:p>
-      <w:pPr>
-        <w:rPr>
-          <w:rFonts w:ascii="IBM Plex Sans" w:hAnsi="IBM Plex Sans" w:cs="IBM Plex Sans" w:eastAsia="IBM Plex Sans"/>
-        </w:rPr>
-      </w:pPr>
-    </w:p>
-    <w:p>
-      <w:pPr>
-        <w:rPr>
-          <w:rFonts w:ascii="IBM Plex Sans" w:hAnsi="IBM Plex Sans" w:cs="IBM Plex Sans" w:eastAsia="IBM Plex Sans"/>
-        </w:rPr>
-        <w:pStyle w:val="P68B1DB1-Normal2"/>
-      </w:pPr>
-      <w:r>
-        <w:t xml:space="preserve">You’re welcome to bring along your clients and friends interested in learning more about trading on Deriv.</w:t>
-      </w:r>
-    </w:p>
-    <w:p>
-      <w:pPr>
-        <w:rPr>
-          <w:rFonts w:ascii="IBM Plex Sans" w:hAnsi="IBM Plex Sans" w:cs="IBM Plex Sans" w:eastAsia="IBM Plex Sans"/>
-        </w:rPr>
-      </w:pPr>
-    </w:p>
-    <w:p>
-      <w:pPr>
-        <w:rPr>
-          <w:rFonts w:ascii="IBM Plex Sans" w:hAnsi="IBM Plex Sans" w:cs="IBM Plex Sans" w:eastAsia="IBM Plex Sans"/>
-        </w:rPr>
-        <w:pStyle w:val="P68B1DB1-Normal2"/>
-      </w:pPr>
-      <w:r>
-        <w:t xml:space="preserve">We’re grateful for your continuous support and look forward to meeting you!</w:t>
-      </w:r>
-    </w:p>
-    <w:p>
-      <w:pPr>
-        <w:rPr>
-          <w:rFonts w:ascii="IBM Plex Sans" w:hAnsi="IBM Plex Sans" w:cs="IBM Plex Sans" w:eastAsia="IBM Plex Sans"/>
-        </w:rPr>
-      </w:pPr>
-    </w:p>
-    <w:p>
-      <w:pPr>
-        <w:rPr>
-          <w:rFonts w:ascii="IBM Plex Sans" w:hAnsi="IBM Plex Sans" w:cs="IBM Plex Sans" w:eastAsia="IBM Plex Sans"/>
-        </w:rPr>
-        <w:pStyle w:val="P68B1DB1-Normal2"/>
-      </w:pPr>
-      <w:r>
-        <w:t xml:space="preserve">P.S. We’re giving out free Deriv merchandise. Don’t miss out!</w:t>
-      </w:r>
-    </w:p>
-    <w:p>
-      <w:pPr>
-        <w:rPr>
-          <w:rFonts w:ascii="IBM Plex Sans" w:hAnsi="IBM Plex Sans" w:cs="IBM Plex Sans" w:eastAsia="IBM Plex Sans"/>
-        </w:rPr>
-      </w:pPr>
-    </w:p>
-    <w:p>
-      <w:pPr>
-        <w:rPr>
-          <w:rFonts w:ascii="IBM Plex Sans" w:hAnsi="IBM Plex Sans" w:cs="IBM Plex Sans" w:eastAsia="IBM Plex Sans"/>
-        </w:rPr>
-        <w:pStyle w:val="P68B1DB1-Normal2"/>
-      </w:pPr>
-      <w:r>
-        <w:t xml:space="preserve">If you have questions, contact us </w:t>
-      </w:r>
-    </w:p>
-    <w:p>
-      <w:pPr>
-        <w:rPr>
-          <w:rFonts w:ascii="IBM Plex Sans" w:hAnsi="IBM Plex Sans" w:cs="IBM Plex Sans" w:eastAsia="IBM Plex Sans"/>
-        </w:rPr>
-        <w:pStyle w:val="P68B1DB1-Normal2"/>
-      </w:pPr>
-      <w:r>
-        <w:t xml:space="preserve">[AFFILIATE MANAGER NO] (Viber/WhatsApp) | [AFFILIATE MANAGER EMAIL]</w:t>
+        <w:t>如何预订时段？</w:t>
+      </w:r>
+    </w:p>
+    <w:p>
+      <w:pPr>
+        <w:rPr>
+          <w:rFonts w:ascii="IBM Plex Sans" w:hAnsi="IBM Plex Sans" w:cs="IBM Plex Sans" w:eastAsia="IBM Plex Sans"/>
+        </w:rPr>
+        <w:pStyle w:val="P68B1DB1-Normal2"/>
+      </w:pPr>
+      <w:r>
+        <w:t xml:space="preserve">请选择日期和时间，并在 [DATE]  前回复此电子邮件（先到先得）</w:t>
+      </w:r>
+    </w:p>
+    <w:p>
+      <w:pPr>
+        <w:rPr>
+          <w:rFonts w:ascii="IBM Plex Sans" w:hAnsi="IBM Plex Sans" w:cs="IBM Plex Sans" w:eastAsia="IBM Plex Sans"/>
+        </w:rPr>
+      </w:pPr>
+    </w:p>
+    <w:p>
+      <w:pPr>
+        <w:rPr>
+          <w:rFonts w:ascii="IBM Plex Sans" w:hAnsi="IBM Plex Sans" w:cs="IBM Plex Sans" w:eastAsia="IBM Plex Sans"/>
+        </w:rPr>
+        <w:pStyle w:val="P68B1DB1-Normal2"/>
+      </w:pPr>
+      <w:r>
+        <w:t xml:space="preserve">欢迎带上客户和有兴趣更加了解 Deriv 交易的朋友。</w:t>
+      </w:r>
+    </w:p>
+    <w:p>
+      <w:pPr>
+        <w:rPr>
+          <w:rFonts w:ascii="IBM Plex Sans" w:hAnsi="IBM Plex Sans" w:cs="IBM Plex Sans" w:eastAsia="IBM Plex Sans"/>
+        </w:rPr>
+      </w:pPr>
+    </w:p>
+    <w:p>
+      <w:pPr>
+        <w:rPr>
+          <w:rFonts w:ascii="IBM Plex Sans" w:hAnsi="IBM Plex Sans" w:cs="IBM Plex Sans" w:eastAsia="IBM Plex Sans"/>
+        </w:rPr>
+        <w:pStyle w:val="P68B1DB1-Normal2"/>
+      </w:pPr>
+      <w:r>
+        <w:t>非常感谢您一直以来的支持，并期待与您见面！</w:t>
+      </w:r>
+    </w:p>
+    <w:p>
+      <w:pPr>
+        <w:rPr>
+          <w:rFonts w:ascii="IBM Plex Sans" w:hAnsi="IBM Plex Sans" w:cs="IBM Plex Sans" w:eastAsia="IBM Plex Sans"/>
+        </w:rPr>
+      </w:pPr>
+    </w:p>
+    <w:p>
+      <w:pPr>
+        <w:rPr>
+          <w:rFonts w:ascii="IBM Plex Sans" w:hAnsi="IBM Plex Sans" w:cs="IBM Plex Sans" w:eastAsia="IBM Plex Sans"/>
+        </w:rPr>
+        <w:pStyle w:val="P68B1DB1-Normal2"/>
+      </w:pPr>
+      <w:r>
+        <w:t xml:space="preserve">附注 将免费赠送 Deriv 礼品。 千万不要错过！</w:t>
+      </w:r>
+    </w:p>
+    <w:p>
+      <w:pPr>
+        <w:rPr>
+          <w:rFonts w:ascii="IBM Plex Sans" w:hAnsi="IBM Plex Sans" w:cs="IBM Plex Sans" w:eastAsia="IBM Plex Sans"/>
+        </w:rPr>
+      </w:pPr>
+    </w:p>
+    <w:p>
+      <w:pPr>
+        <w:rPr>
+          <w:rFonts w:ascii="IBM Plex Sans" w:hAnsi="IBM Plex Sans" w:cs="IBM Plex Sans" w:eastAsia="IBM Plex Sans"/>
+        </w:rPr>
+        <w:pStyle w:val="P68B1DB1-Normal2"/>
+      </w:pPr>
+      <w:r>
+        <w:t xml:space="preserve">如有任何疑问，请联系我们 </w:t>
+      </w:r>
+    </w:p>
+    <w:p>
+      <w:pPr>
+        <w:rPr>
+          <w:rFonts w:ascii="IBM Plex Sans" w:hAnsi="IBM Plex Sans" w:cs="IBM Plex Sans" w:eastAsia="IBM Plex Sans"/>
+        </w:rPr>
+        <w:pStyle w:val="P68B1DB1-Normal2"/>
+      </w:pPr>
+      <w:r>
+        <w:t xml:space="preserve">[联盟经理编号] (Viber/WhatsApp) | [联盟经理电子邮件] (Viber/WhatsApp)</w:t>
       </w:r>
     </w:p>
     <w:bookmarkStart w:colFirst="0" w:colLast="0" w:name="p49jshfwap3b" w:id="2"/>
@@ -506,11 +503,11 @@
         <w:rPr>
           <w:b w:val="1"/>
         </w:rPr>
-        <w:t>SPANISH</w:t>
-        <w:br w:type="textWrapping"/>
-      </w:r>
-      <w:r>
-        <w:t xml:space="preserve">Back to</w:t>
+        <w:t>西班牙语</w:t>
+        <w:br w:type="textWrapping"/>
+      </w:r>
+      <w:r>
+        <w:t>转换回</w:t>
       </w:r>
       <w:r>
         <w:rPr>
@@ -525,7 +522,7 @@
             <w:color w:val="1155cc"/>
             <w:u w:val="single"/>
           </w:rPr>
-          <w:t>English</w:t>
+          <w:t>英语</w:t>
         </w:r>
       </w:hyperlink>
     </w:p>

</xml_diff>

<commit_message>
New translations [template]  - deriv affiliate team - seminar - email 1.docx (Chinese Traditional)
</commit_message>
<xml_diff>
--- a/public/email/crowdin/translations/zh/[TEMPLATE]  - Deriv Affiliate team - seminar - EMAIL 1.docx
+++ b/public/email/crowdin/translations/zh/[TEMPLATE]  - Deriv Affiliate team - seminar - EMAIL 1.docx
@@ -13,7 +13,7 @@
         <w:pStyle w:val="P68B1DB1-Normal1"/>
       </w:pPr>
       <w:r>
-        <w:t xml:space="preserve">英语 / </w:t>
+        <w:t xml:space="preserve">英文 / </w:t>
       </w:r>
       <w:hyperlink w:anchor="p49jshfwap3b">
         <w:r>
@@ -21,7 +21,7 @@
             <w:color w:val="1155cc"/>
             <w:u w:val="single"/>
           </w:rPr>
-          <w:t>西班牙语</w:t>
+          <w:t>西班牙文</w:t>
         </w:r>
       </w:hyperlink>
       <w:r>
@@ -33,7 +33,7 @@
             <w:color w:val="1155cc"/>
             <w:u w:val="single"/>
           </w:rPr>
-          <w:t xml:space="preserve">葡萄牙语 </w:t>
+          <w:t xml:space="preserve">葡萄牙文 </w:t>
         </w:r>
       </w:hyperlink>
       <w:r>
@@ -45,7 +45,7 @@
             <w:color w:val="1155cc"/>
             <w:u w:val="single"/>
           </w:rPr>
-          <w:t xml:space="preserve">法语 </w:t>
+          <w:t xml:space="preserve">法文 </w:t>
         </w:r>
       </w:hyperlink>
       <w:r>
@@ -57,7 +57,7 @@
             <w:color w:val="1155cc"/>
             <w:u w:val="single"/>
           </w:rPr>
-          <w:t xml:space="preserve">越南语 </w:t>
+          <w:t xml:space="preserve">越南文 </w:t>
         </w:r>
       </w:hyperlink>
       <w:r>
@@ -69,7 +69,7 @@
             <w:color w:val="1155cc"/>
             <w:u w:val="single"/>
           </w:rPr>
-          <w:t>泰语</w:t>
+          <w:t>泰文</w:t>
         </w:r>
       </w:hyperlink>
     </w:p>
@@ -186,7 +186,7 @@
             </w:r>
             <w:r>
               <w:br w:type="textWrapping"/>
-              <w:t xml:space="preserve">这是一份邀请函，邀请联盟会员参加在其所在国家或城市举行的会议。 这是第一封发出的电子邮件 </w:t>
+              <w:t xml:space="preserve">這是一個邀請，邀請夥伴在他們的國家或城市參加會議。 這是第一封要發出的電子郵件 </w:t>
             </w:r>
           </w:p>
         </w:tc>
@@ -220,42 +220,42 @@
         <w:pStyle w:val="P68B1DB1-Normal1"/>
       </w:pPr>
       <w:r>
-        <w:t>英语</w:t>
-      </w:r>
-    </w:p>
-    <w:p>
-      <w:pPr>
-        <w:rPr>
-          <w:rFonts w:ascii="IBM Plex Sans" w:hAnsi="IBM Plex Sans" w:cs="IBM Plex Sans" w:eastAsia="IBM Plex Sans"/>
-          <w:b w:val="1"/>
-        </w:rPr>
-      </w:pPr>
-    </w:p>
-    <w:p>
-      <w:pPr>
-        <w:rPr>
-          <w:rFonts w:ascii="IBM Plex Sans" w:hAnsi="IBM Plex Sans" w:cs="IBM Plex Sans" w:eastAsia="IBM Plex Sans"/>
-          <w:b w:val="1"/>
-        </w:rPr>
-        <w:pStyle w:val="P68B1DB1-Normal2"/>
-      </w:pPr>
-      <w:r>
-        <w:rPr>
-          <w:b w:val="1"/>
-        </w:rPr>
-        <w:t>主题：</w:t>
-      </w:r>
-      <w:r>
-        <w:br w:type="textWrapping"/>
-        <w:t xml:space="preserve">Deriv 联盟会议 | [城市名] | [DATE]</w:t>
-        <w:br w:type="textWrapping"/>
-        <w:br w:type="textWrapping"/>
-      </w:r>
-      <w:r>
-        <w:rPr>
-          <w:b w:val="1"/>
-        </w:rPr>
-        <w:t>正文:</w:t>
+        <w:t>英文</w:t>
+      </w:r>
+    </w:p>
+    <w:p>
+      <w:pPr>
+        <w:rPr>
+          <w:rFonts w:ascii="IBM Plex Sans" w:hAnsi="IBM Plex Sans" w:cs="IBM Plex Sans" w:eastAsia="IBM Plex Sans"/>
+          <w:b w:val="1"/>
+        </w:rPr>
+      </w:pPr>
+    </w:p>
+    <w:p>
+      <w:pPr>
+        <w:rPr>
+          <w:rFonts w:ascii="IBM Plex Sans" w:hAnsi="IBM Plex Sans" w:cs="IBM Plex Sans" w:eastAsia="IBM Plex Sans"/>
+          <w:b w:val="1"/>
+        </w:rPr>
+        <w:pStyle w:val="P68B1DB1-Normal2"/>
+      </w:pPr>
+      <w:r>
+        <w:rPr>
+          <w:b w:val="1"/>
+        </w:rPr>
+        <w:t>主題行：</w:t>
+      </w:r>
+      <w:r>
+        <w:br w:type="textWrapping"/>
+        <w:t xml:space="preserve">Deriv 夥伴會議 | [CITY NAME] | [DATE]</w:t>
+        <w:br w:type="textWrapping"/>
+        <w:br w:type="textWrapping"/>
+      </w:r>
+      <w:r>
+        <w:rPr>
+          <w:b w:val="1"/>
+        </w:rPr>
+        <w:t>正文：</w:t>
       </w:r>
     </w:p>
     <w:p>
@@ -270,18 +270,18 @@
       <w:bookmarkStart w:colFirst="0" w:colLast="0" w:name="_elswkhobl3ky" w:id="1"/>
       <w:bookmarkEnd w:id="1"/>
       <w:r>
-        <w:t xml:space="preserve">在 [城市名] 见！</w:t>
-      </w:r>
-    </w:p>
-    <w:p>
-      <w:pPr>
-        <w:rPr>
-          <w:rFonts w:ascii="IBM Plex Sans" w:hAnsi="IBM Plex Sans" w:cs="IBM Plex Sans" w:eastAsia="IBM Plex Sans"/>
-        </w:rPr>
-        <w:pStyle w:val="P68B1DB1-Normal2"/>
-      </w:pPr>
-      <w:r>
-        <w:t xml:space="preserve">好消息！ 我们将于</w:t>
+        <w:t xml:space="preserve">在 [CITY NAME] 見！</w:t>
+      </w:r>
+    </w:p>
+    <w:p>
+      <w:pPr>
+        <w:rPr>
+          <w:rFonts w:ascii="IBM Plex Sans" w:hAnsi="IBM Plex Sans" w:cs="IBM Plex Sans" w:eastAsia="IBM Plex Sans"/>
+        </w:rPr>
+        <w:pStyle w:val="P68B1DB1-Normal2"/>
+      </w:pPr>
+      <w:r>
+        <w:t xml:space="preserve">好消息！ We will be in [CITY NAME] from</w:t>
       </w:r>
       <w:r>
         <w:rPr>
@@ -290,25 +290,25 @@
         <w:t xml:space="preserve"> </w:t>
       </w:r>
       <w:r>
-        <w:t xml:space="preserve"> 2023 年 [DATE] 到 [DATE] 抵达[城市名]。 我们的联盟团队由 [COUNTRY] 区域经理 [联盟经理名称] 领导，期待与您一对一会话。</w:t>
-      </w:r>
-    </w:p>
-    <w:p>
-      <w:pPr>
-        <w:rPr>
-          <w:rFonts w:ascii="IBM Plex Sans" w:hAnsi="IBM Plex Sans" w:cs="IBM Plex Sans" w:eastAsia="IBM Plex Sans"/>
-        </w:rPr>
-      </w:pPr>
-    </w:p>
-    <w:p>
-      <w:pPr>
-        <w:rPr>
-          <w:rFonts w:ascii="IBM Plex Sans" w:hAnsi="IBM Plex Sans" w:cs="IBM Plex Sans" w:eastAsia="IBM Plex Sans"/>
-        </w:rPr>
-        <w:pStyle w:val="P68B1DB1-Normal2"/>
-      </w:pPr>
-      <w:r>
-        <w:t xml:space="preserve">我们很想听听您参与联盟计划的经历。 如果有什么方法可以改善您的体验，请乘此机会告诉我们。</w:t>
+        <w:t xml:space="preserve">[DATE] to [DATE] 2023. 聯盟團隊由 [COUNTRY] 區域經理 [AFFILIATE MANAGER NAME] 領導，期待與您一對一會議。</w:t>
+      </w:r>
+    </w:p>
+    <w:p>
+      <w:pPr>
+        <w:rPr>
+          <w:rFonts w:ascii="IBM Plex Sans" w:hAnsi="IBM Plex Sans" w:cs="IBM Plex Sans" w:eastAsia="IBM Plex Sans"/>
+        </w:rPr>
+      </w:pPr>
+    </w:p>
+    <w:p>
+      <w:pPr>
+        <w:rPr>
+          <w:rFonts w:ascii="IBM Plex Sans" w:hAnsi="IBM Plex Sans" w:cs="IBM Plex Sans" w:eastAsia="IBM Plex Sans"/>
+        </w:rPr>
+        <w:pStyle w:val="P68B1DB1-Normal2"/>
+      </w:pPr>
+      <w:r>
+        <w:t xml:space="preserve">我們很想聽聽您參與聯盟計劃的經驗。 如果有任何方法可以改善您的體驗，請乘此機會告訴我們。</w:t>
       </w:r>
     </w:p>
     <w:p>
@@ -327,17 +327,20 @@
         <w:pStyle w:val="P68B1DB1-Normal4"/>
       </w:pPr>
       <w:r>
-        <w:t>什么时候？</w:t>
-      </w:r>
-    </w:p>
-    <w:p>
-      <w:pPr>
-        <w:rPr>
-          <w:rFonts w:ascii="IBM Plex Sans" w:hAnsi="IBM Plex Sans" w:cs="IBM Plex Sans" w:eastAsia="IBM Plex Sans"/>
-          <w:b w:val="1"/>
-        </w:rPr>
-        <w:pStyle w:val="P68B1DB1-Normal2"/>
-      </w:pPr>
+        <w:t>何時？</w:t>
+      </w:r>
+    </w:p>
+    <w:p>
+      <w:pPr>
+        <w:rPr>
+          <w:rFonts w:ascii="IBM Plex Sans" w:hAnsi="IBM Plex Sans" w:cs="IBM Plex Sans" w:eastAsia="IBM Plex Sans"/>
+          <w:b w:val="1"/>
+        </w:rPr>
+        <w:pStyle w:val="P68B1DB1-Normal2"/>
+      </w:pPr>
+      <w:r>
+        <w:t xml:space="preserve">A 1-hour slot between 9:00 AM and 6:00 PM</w:t>
+      </w:r>
       <w:r>
         <w:rPr>
           <w:b w:val="1"/>
@@ -345,33 +348,33 @@
         <w:t xml:space="preserve"> </w:t>
       </w:r>
       <w:r>
-        <w:t xml:space="preserve">从 [DATE] 到 [DATE] 上午 9:00 至下午 6:00 之间 1 小时的时段</w:t>
-      </w:r>
-    </w:p>
-    <w:p>
-      <w:pPr>
-        <w:rPr>
-          <w:rFonts w:ascii="IBM Plex Sans" w:hAnsi="IBM Plex Sans" w:cs="IBM Plex Sans" w:eastAsia="IBM Plex Sans"/>
-          <w:b w:val="1"/>
-        </w:rPr>
-      </w:pPr>
-    </w:p>
-    <w:p>
-      <w:pPr>
-        <w:rPr>
-          <w:rFonts w:ascii="IBM Plex Sans" w:hAnsi="IBM Plex Sans" w:cs="IBM Plex Sans" w:eastAsia="IBM Plex Sans"/>
-        </w:rPr>
-        <w:pStyle w:val="P68B1DB1-Normal2"/>
-      </w:pPr>
-      <w:r>
-        <w:rPr>
-          <w:b w:val="1"/>
-        </w:rPr>
-        <w:t>在哪里？</w:t>
-        <w:br w:type="textWrapping"/>
-      </w:r>
-      <w:r>
-        <w:t>待确认</w:t>
+        <w:t xml:space="preserve">from [DATE] to [DATE]</w:t>
+      </w:r>
+    </w:p>
+    <w:p>
+      <w:pPr>
+        <w:rPr>
+          <w:rFonts w:ascii="IBM Plex Sans" w:hAnsi="IBM Plex Sans" w:cs="IBM Plex Sans" w:eastAsia="IBM Plex Sans"/>
+          <w:b w:val="1"/>
+        </w:rPr>
+      </w:pPr>
+    </w:p>
+    <w:p>
+      <w:pPr>
+        <w:rPr>
+          <w:rFonts w:ascii="IBM Plex Sans" w:hAnsi="IBM Plex Sans" w:cs="IBM Plex Sans" w:eastAsia="IBM Plex Sans"/>
+        </w:rPr>
+        <w:pStyle w:val="P68B1DB1-Normal2"/>
+      </w:pPr>
+      <w:r>
+        <w:rPr>
+          <w:b w:val="1"/>
+        </w:rPr>
+        <w:t>在哪裡？</w:t>
+        <w:br w:type="textWrapping"/>
+      </w:r>
+      <w:r>
+        <w:t>待確認</w:t>
       </w:r>
     </w:p>
     <w:p>
@@ -390,101 +393,101 @@
         <w:pStyle w:val="P68B1DB1-Normal4"/>
       </w:pPr>
       <w:r>
-        <w:t>如何预订时段？</w:t>
-      </w:r>
-    </w:p>
-    <w:p>
-      <w:pPr>
-        <w:rPr>
-          <w:rFonts w:ascii="IBM Plex Sans" w:hAnsi="IBM Plex Sans" w:cs="IBM Plex Sans" w:eastAsia="IBM Plex Sans"/>
-        </w:rPr>
-        <w:pStyle w:val="P68B1DB1-Normal2"/>
-      </w:pPr>
-      <w:r>
-        <w:t xml:space="preserve">请选择日期和时间，并在 [DATE]  前回复此电子邮件（先到先得）</w:t>
-      </w:r>
-    </w:p>
-    <w:p>
-      <w:pPr>
-        <w:rPr>
-          <w:rFonts w:ascii="IBM Plex Sans" w:hAnsi="IBM Plex Sans" w:cs="IBM Plex Sans" w:eastAsia="IBM Plex Sans"/>
-        </w:rPr>
-      </w:pPr>
-    </w:p>
-    <w:p>
-      <w:pPr>
-        <w:rPr>
-          <w:rFonts w:ascii="IBM Plex Sans" w:hAnsi="IBM Plex Sans" w:cs="IBM Plex Sans" w:eastAsia="IBM Plex Sans"/>
-        </w:rPr>
-        <w:pStyle w:val="P68B1DB1-Normal2"/>
-      </w:pPr>
-      <w:r>
-        <w:t xml:space="preserve">欢迎带上客户和有兴趣更加了解 Deriv 交易的朋友。</w:t>
-      </w:r>
-    </w:p>
-    <w:p>
-      <w:pPr>
-        <w:rPr>
-          <w:rFonts w:ascii="IBM Plex Sans" w:hAnsi="IBM Plex Sans" w:cs="IBM Plex Sans" w:eastAsia="IBM Plex Sans"/>
-        </w:rPr>
-      </w:pPr>
-    </w:p>
-    <w:p>
-      <w:pPr>
-        <w:rPr>
-          <w:rFonts w:ascii="IBM Plex Sans" w:hAnsi="IBM Plex Sans" w:cs="IBM Plex Sans" w:eastAsia="IBM Plex Sans"/>
-        </w:rPr>
-        <w:pStyle w:val="P68B1DB1-Normal2"/>
-      </w:pPr>
-      <w:r>
-        <w:t>非常感谢您一直以来的支持，并期待与您见面！</w:t>
-      </w:r>
-    </w:p>
-    <w:p>
-      <w:pPr>
-        <w:rPr>
-          <w:rFonts w:ascii="IBM Plex Sans" w:hAnsi="IBM Plex Sans" w:cs="IBM Plex Sans" w:eastAsia="IBM Plex Sans"/>
-        </w:rPr>
-      </w:pPr>
-    </w:p>
-    <w:p>
-      <w:pPr>
-        <w:rPr>
-          <w:rFonts w:ascii="IBM Plex Sans" w:hAnsi="IBM Plex Sans" w:cs="IBM Plex Sans" w:eastAsia="IBM Plex Sans"/>
-        </w:rPr>
-        <w:pStyle w:val="P68B1DB1-Normal2"/>
-      </w:pPr>
-      <w:r>
-        <w:t xml:space="preserve">附注 将免费赠送 Deriv 礼品。 千万不要错过！</w:t>
-      </w:r>
-    </w:p>
-    <w:p>
-      <w:pPr>
-        <w:rPr>
-          <w:rFonts w:ascii="IBM Plex Sans" w:hAnsi="IBM Plex Sans" w:cs="IBM Plex Sans" w:eastAsia="IBM Plex Sans"/>
-        </w:rPr>
-      </w:pPr>
-    </w:p>
-    <w:p>
-      <w:pPr>
-        <w:rPr>
-          <w:rFonts w:ascii="IBM Plex Sans" w:hAnsi="IBM Plex Sans" w:cs="IBM Plex Sans" w:eastAsia="IBM Plex Sans"/>
-        </w:rPr>
-        <w:pStyle w:val="P68B1DB1-Normal2"/>
-      </w:pPr>
-      <w:r>
-        <w:t xml:space="preserve">如有任何疑问，请联系我们 </w:t>
-      </w:r>
-    </w:p>
-    <w:p>
-      <w:pPr>
-        <w:rPr>
-          <w:rFonts w:ascii="IBM Plex Sans" w:hAnsi="IBM Plex Sans" w:cs="IBM Plex Sans" w:eastAsia="IBM Plex Sans"/>
-        </w:rPr>
-        <w:pStyle w:val="P68B1DB1-Normal2"/>
-      </w:pPr>
-      <w:r>
-        <w:t xml:space="preserve">[联盟经理编号] (Viber/WhatsApp) | [联盟经理电子邮件] (Viber/WhatsApp)</w:t>
+        <w:t>如何預約時段？</w:t>
+      </w:r>
+    </w:p>
+    <w:p>
+      <w:pPr>
+        <w:rPr>
+          <w:rFonts w:ascii="IBM Plex Sans" w:hAnsi="IBM Plex Sans" w:cs="IBM Plex Sans" w:eastAsia="IBM Plex Sans"/>
+        </w:rPr>
+        <w:pStyle w:val="P68B1DB1-Normal2"/>
+      </w:pPr>
+      <w:r>
+        <w:t xml:space="preserve">請選擇日期和時間，並在 [DATE] 前回覆此電子郵件 (先到先得)</w:t>
+      </w:r>
+    </w:p>
+    <w:p>
+      <w:pPr>
+        <w:rPr>
+          <w:rFonts w:ascii="IBM Plex Sans" w:hAnsi="IBM Plex Sans" w:cs="IBM Plex Sans" w:eastAsia="IBM Plex Sans"/>
+        </w:rPr>
+      </w:pPr>
+    </w:p>
+    <w:p>
+      <w:pPr>
+        <w:rPr>
+          <w:rFonts w:ascii="IBM Plex Sans" w:hAnsi="IBM Plex Sans" w:cs="IBM Plex Sans" w:eastAsia="IBM Plex Sans"/>
+        </w:rPr>
+        <w:pStyle w:val="P68B1DB1-Normal2"/>
+      </w:pPr>
+      <w:r>
+        <w:t xml:space="preserve">歡迎與客戶和有興趣更了解 Deriv 交易的朋友一起參加。</w:t>
+      </w:r>
+    </w:p>
+    <w:p>
+      <w:pPr>
+        <w:rPr>
+          <w:rFonts w:ascii="IBM Plex Sans" w:hAnsi="IBM Plex Sans" w:cs="IBM Plex Sans" w:eastAsia="IBM Plex Sans"/>
+        </w:rPr>
+      </w:pPr>
+    </w:p>
+    <w:p>
+      <w:pPr>
+        <w:rPr>
+          <w:rFonts w:ascii="IBM Plex Sans" w:hAnsi="IBM Plex Sans" w:cs="IBM Plex Sans" w:eastAsia="IBM Plex Sans"/>
+        </w:rPr>
+        <w:pStyle w:val="P68B1DB1-Normal2"/>
+      </w:pPr>
+      <w:r>
+        <w:t>非常感謝您一直以來的支援，並期待與您見面！</w:t>
+      </w:r>
+    </w:p>
+    <w:p>
+      <w:pPr>
+        <w:rPr>
+          <w:rFonts w:ascii="IBM Plex Sans" w:hAnsi="IBM Plex Sans" w:cs="IBM Plex Sans" w:eastAsia="IBM Plex Sans"/>
+        </w:rPr>
+      </w:pPr>
+    </w:p>
+    <w:p>
+      <w:pPr>
+        <w:rPr>
+          <w:rFonts w:ascii="IBM Plex Sans" w:hAnsi="IBM Plex Sans" w:cs="IBM Plex Sans" w:eastAsia="IBM Plex Sans"/>
+        </w:rPr>
+        <w:pStyle w:val="P68B1DB1-Normal2"/>
+      </w:pPr>
+      <w:r>
+        <w:t xml:space="preserve">附註 將免費贈送 Deriv 禮品。 千萬不要錯過！</w:t>
+      </w:r>
+    </w:p>
+    <w:p>
+      <w:pPr>
+        <w:rPr>
+          <w:rFonts w:ascii="IBM Plex Sans" w:hAnsi="IBM Plex Sans" w:cs="IBM Plex Sans" w:eastAsia="IBM Plex Sans"/>
+        </w:rPr>
+      </w:pPr>
+    </w:p>
+    <w:p>
+      <w:pPr>
+        <w:rPr>
+          <w:rFonts w:ascii="IBM Plex Sans" w:hAnsi="IBM Plex Sans" w:cs="IBM Plex Sans" w:eastAsia="IBM Plex Sans"/>
+        </w:rPr>
+        <w:pStyle w:val="P68B1DB1-Normal2"/>
+      </w:pPr>
+      <w:r>
+        <w:t xml:space="preserve">If you have questions, contact us </w:t>
+      </w:r>
+    </w:p>
+    <w:p>
+      <w:pPr>
+        <w:rPr>
+          <w:rFonts w:ascii="IBM Plex Sans" w:hAnsi="IBM Plex Sans" w:cs="IBM Plex Sans" w:eastAsia="IBM Plex Sans"/>
+        </w:rPr>
+        <w:pStyle w:val="P68B1DB1-Normal2"/>
+      </w:pPr>
+      <w:r>
+        <w:t xml:space="preserve">[AFFILIATE MANAGER NO] (Viber/WhatsApp) | [AFFILIATE MANAGER EMAIL]</w:t>
       </w:r>
     </w:p>
     <w:bookmarkStart w:colFirst="0" w:colLast="0" w:name="p49jshfwap3b" w:id="2"/>
@@ -503,11 +506,11 @@
         <w:rPr>
           <w:b w:val="1"/>
         </w:rPr>
-        <w:t>西班牙语</w:t>
-        <w:br w:type="textWrapping"/>
-      </w:r>
-      <w:r>
-        <w:t>转换回</w:t>
+        <w:t>西班牙文</w:t>
+        <w:br w:type="textWrapping"/>
+      </w:r>
+      <w:r>
+        <w:t>返回</w:t>
       </w:r>
       <w:r>
         <w:rPr>
@@ -522,7 +525,7 @@
             <w:color w:val="1155cc"/>
             <w:u w:val="single"/>
           </w:rPr>
-          <w:t>英语</w:t>
+          <w:t>英文</w:t>
         </w:r>
       </w:hyperlink>
     </w:p>
@@ -546,19 +549,19 @@
         <w:rPr>
           <w:b w:val="1"/>
         </w:rPr>
-        <w:t>主题：</w:t>
-      </w:r>
-      <w:r>
-        <w:br w:type="textWrapping"/>
-        <w:t xml:space="preserve">Deriv 联盟会议 | [城市名] | [DATE]</w:t>
-        <w:br w:type="textWrapping"/>
-        <w:br w:type="textWrapping"/>
-      </w:r>
-      <w:r>
-        <w:rPr>
-          <w:b w:val="1"/>
-        </w:rPr>
-        <w:t>正文:</w:t>
+        <w:t>主題行：</w:t>
+      </w:r>
+      <w:r>
+        <w:br w:type="textWrapping"/>
+        <w:t xml:space="preserve">Deriv 夥伴會議 | [CITY NAME] | [DATE]</w:t>
+        <w:br w:type="textWrapping"/>
+        <w:br w:type="textWrapping"/>
+      </w:r>
+      <w:r>
+        <w:rPr>
+          <w:b w:val="1"/>
+        </w:rPr>
+        <w:t>正文：</w:t>
       </w:r>
     </w:p>
     <w:p>
@@ -573,36 +576,36 @@
       <w:bookmarkStart w:colFirst="0" w:colLast="0" w:name="_pfbacnt3f3qn" w:id="3"/>
       <w:bookmarkEnd w:id="3"/>
       <w:r>
-        <w:t xml:space="preserve">在 [城市名] 见！</w:t>
-      </w:r>
-    </w:p>
-    <w:p>
-      <w:pPr>
-        <w:rPr>
-          <w:rFonts w:ascii="IBM Plex Sans" w:hAnsi="IBM Plex Sans" w:cs="IBM Plex Sans" w:eastAsia="IBM Plex Sans"/>
-        </w:rPr>
-        <w:pStyle w:val="P68B1DB1-Normal2"/>
-      </w:pPr>
-      <w:r>
-        <w:t xml:space="preserve">好消息！ 我们将于 2023 年 [DATE] 到 [DATE] 在 [CITY NAME] 与您会面。 我们的联盟团队由 [COUNTRY] 的 [AFFILIATE MANAGER NAME] 经理领导，期待与您进行一次专属的会面。</w:t>
-      </w:r>
-    </w:p>
-    <w:p>
-      <w:pPr>
-        <w:rPr>
-          <w:rFonts w:ascii="IBM Plex Sans" w:hAnsi="IBM Plex Sans" w:cs="IBM Plex Sans" w:eastAsia="IBM Plex Sans"/>
-        </w:rPr>
-      </w:pPr>
-    </w:p>
-    <w:p>
-      <w:pPr>
-        <w:rPr>
-          <w:rFonts w:ascii="IBM Plex Sans" w:hAnsi="IBM Plex Sans" w:cs="IBM Plex Sans" w:eastAsia="IBM Plex Sans"/>
-        </w:rPr>
-        <w:pStyle w:val="P68B1DB1-Normal2"/>
-      </w:pPr>
-      <w:r>
-        <w:t xml:space="preserve">我们希望了解您在我们联盟计划中的经验。 如果您有任何可以改善您体验的建议，这是告诉我们的机会。</w:t>
+        <w:t xml:space="preserve">在 [CITY NAME] 見！</w:t>
+      </w:r>
+    </w:p>
+    <w:p>
+      <w:pPr>
+        <w:rPr>
+          <w:rFonts w:ascii="IBM Plex Sans" w:hAnsi="IBM Plex Sans" w:cs="IBM Plex Sans" w:eastAsia="IBM Plex Sans"/>
+        </w:rPr>
+        <w:pStyle w:val="P68B1DB1-Normal2"/>
+      </w:pPr>
+      <w:r>
+        <w:t xml:space="preserve">好消息！ Estaremos en [CITY NAME] desde el [DATE] hasta el [DATE] de 2023. 由 [COUNTRY] 的 [AFFILIATE MANAGER NAME] 帶領的聯盟團隊期待與您進行專屬的會議。</w:t>
+      </w:r>
+    </w:p>
+    <w:p>
+      <w:pPr>
+        <w:rPr>
+          <w:rFonts w:ascii="IBM Plex Sans" w:hAnsi="IBM Plex Sans" w:cs="IBM Plex Sans" w:eastAsia="IBM Plex Sans"/>
+        </w:rPr>
+      </w:pPr>
+    </w:p>
+    <w:p>
+      <w:pPr>
+        <w:rPr>
+          <w:rFonts w:ascii="IBM Plex Sans" w:hAnsi="IBM Plex Sans" w:cs="IBM Plex Sans" w:eastAsia="IBM Plex Sans"/>
+        </w:rPr>
+        <w:pStyle w:val="P68B1DB1-Normal2"/>
+      </w:pPr>
+      <w:r>
+        <w:t xml:space="preserve">我們希望了解您對我們聯盟計劃的經驗。 如果有任何方法可以改善您的體驗，這是您的機會告訴我們。</w:t>
       </w:r>
     </w:p>
     <w:p>
@@ -621,18 +624,18 @@
         <w:pStyle w:val="P68B1DB1-Normal4"/>
       </w:pPr>
       <w:r>
-        <w:t>什么时候？</w:t>
-      </w:r>
-    </w:p>
-    <w:p>
-      <w:pPr>
-        <w:rPr>
-          <w:rFonts w:ascii="IBM Plex Sans" w:hAnsi="IBM Plex Sans" w:cs="IBM Plex Sans" w:eastAsia="IBM Plex Sans"/>
-        </w:rPr>
-        <w:pStyle w:val="P68B1DB1-Normal2"/>
-      </w:pPr>
-      <w:r>
-        <w:t xml:space="preserve">在 [DATE] 到 [DATE] 期间，每天 9:00 到 18:00 之间安排一个小时。</w:t>
+        <w:t>何時？</w:t>
+      </w:r>
+    </w:p>
+    <w:p>
+      <w:pPr>
+        <w:rPr>
+          <w:rFonts w:ascii="IBM Plex Sans" w:hAnsi="IBM Plex Sans" w:cs="IBM Plex Sans" w:eastAsia="IBM Plex Sans"/>
+        </w:rPr>
+        <w:pStyle w:val="P68B1DB1-Normal2"/>
+      </w:pPr>
+      <w:r>
+        <w:t xml:space="preserve">Una hora entre las 9:00 y las 18:00 de [DATE] a [DATE].</w:t>
       </w:r>
     </w:p>
     <w:p>
@@ -651,18 +654,18 @@
         <w:pStyle w:val="P68B1DB1-Normal4"/>
       </w:pPr>
       <w:r>
-        <w:t>在哪里？</w:t>
-      </w:r>
-    </w:p>
-    <w:p>
-      <w:pPr>
-        <w:rPr>
-          <w:rFonts w:ascii="IBM Plex Sans" w:hAnsi="IBM Plex Sans" w:cs="IBM Plex Sans" w:eastAsia="IBM Plex Sans"/>
-        </w:rPr>
-        <w:pStyle w:val="P68B1DB1-Normal2"/>
-      </w:pPr>
-      <w:r>
-        <w:t>待确认</w:t>
+        <w:t>在哪裡？</w:t>
+      </w:r>
+    </w:p>
+    <w:p>
+      <w:pPr>
+        <w:rPr>
+          <w:rFonts w:ascii="IBM Plex Sans" w:hAnsi="IBM Plex Sans" w:cs="IBM Plex Sans" w:eastAsia="IBM Plex Sans"/>
+        </w:rPr>
+        <w:pStyle w:val="P68B1DB1-Normal2"/>
+      </w:pPr>
+      <w:r>
+        <w:t>待確認</w:t>
       </w:r>
     </w:p>
     <w:p>
@@ -681,108 +684,108 @@
         <w:pStyle w:val="P68B1DB1-Normal4"/>
       </w:pPr>
       <w:r>
-        <w:t>如何预订一个名额？</w:t>
-      </w:r>
-    </w:p>
-    <w:p>
-      <w:pPr>
-        <w:rPr>
-          <w:rFonts w:ascii="IBM Plex Sans" w:hAnsi="IBM Plex Sans" w:cs="IBM Plex Sans" w:eastAsia="IBM Plex Sans"/>
-        </w:rPr>
-        <w:pStyle w:val="P68B1DB1-Normal2"/>
-      </w:pPr>
-      <w:r>
-        <w:t xml:space="preserve">选择一个日期和时间，并在 [DATE] 之前回复此电子邮件（先到先得）。</w:t>
-      </w:r>
-    </w:p>
-    <w:p>
-      <w:pPr>
-        <w:rPr>
-          <w:rFonts w:ascii="IBM Plex Sans" w:hAnsi="IBM Plex Sans" w:cs="IBM Plex Sans" w:eastAsia="IBM Plex Sans"/>
-        </w:rPr>
-      </w:pPr>
-    </w:p>
-    <w:p>
-      <w:pPr>
-        <w:rPr>
-          <w:rFonts w:ascii="IBM Plex Sans" w:hAnsi="IBM Plex Sans" w:cs="IBM Plex Sans" w:eastAsia="IBM Plex Sans"/>
-        </w:rPr>
-        <w:pStyle w:val="P68B1DB1-Normal2"/>
-      </w:pPr>
-      <w:r>
-        <w:t xml:space="preserve">我们邀请您带上您的客户和朋友，了解更多关于 Deriv 的交易。</w:t>
-      </w:r>
-    </w:p>
-    <w:p>
-      <w:pPr>
-        <w:rPr>
-          <w:rFonts w:ascii="IBM Plex Sans" w:hAnsi="IBM Plex Sans" w:cs="IBM Plex Sans" w:eastAsia="IBM Plex Sans"/>
-        </w:rPr>
-      </w:pPr>
-    </w:p>
-    <w:p>
-      <w:pPr>
-        <w:rPr>
-          <w:rFonts w:ascii="IBM Plex Sans" w:hAnsi="IBM Plex Sans" w:cs="IBM Plex Sans" w:eastAsia="IBM Plex Sans"/>
-        </w:rPr>
-        <w:pStyle w:val="P68B1DB1-Normal2"/>
-      </w:pPr>
-      <w:r>
-        <w:t>感谢您持续的支持，我们期待与您见面。</w:t>
-      </w:r>
-    </w:p>
-    <w:p>
-      <w:pPr>
-        <w:rPr>
-          <w:rFonts w:ascii="IBM Plex Sans" w:hAnsi="IBM Plex Sans" w:cs="IBM Plex Sans" w:eastAsia="IBM Plex Sans"/>
-        </w:rPr>
-      </w:pPr>
-    </w:p>
-    <w:p>
-      <w:pPr>
-        <w:rPr>
-          <w:rFonts w:ascii="IBM Plex Sans" w:hAnsi="IBM Plex Sans" w:cs="IBM Plex Sans" w:eastAsia="IBM Plex Sans"/>
-        </w:rPr>
-        <w:pStyle w:val="P68B1DB1-Normal2"/>
-      </w:pPr>
-      <w:r>
-        <w:t xml:space="preserve">附言。 我们将赠送 Deriv 的纪念品。 不要错过！</w:t>
-      </w:r>
-    </w:p>
-    <w:p>
-      <w:pPr>
-        <w:rPr>
-          <w:rFonts w:ascii="IBM Plex Sans" w:hAnsi="IBM Plex Sans" w:cs="IBM Plex Sans" w:eastAsia="IBM Plex Sans"/>
-        </w:rPr>
-      </w:pPr>
-    </w:p>
-    <w:p>
-      <w:pPr>
-        <w:rPr>
-          <w:rFonts w:ascii="IBM Plex Sans" w:hAnsi="IBM Plex Sans" w:cs="IBM Plex Sans" w:eastAsia="IBM Plex Sans"/>
-        </w:rPr>
-        <w:pStyle w:val="P68B1DB1-Normal2"/>
-      </w:pPr>
-      <w:r>
-        <w:t>如果您有任何问题，请与我们联系</w:t>
-      </w:r>
-    </w:p>
-    <w:p>
-      <w:pPr>
-        <w:rPr>
-          <w:rFonts w:ascii="IBM Plex Sans" w:hAnsi="IBM Plex Sans" w:cs="IBM Plex Sans" w:eastAsia="IBM Plex Sans"/>
-        </w:rPr>
-      </w:pPr>
-    </w:p>
-    <w:p>
-      <w:pPr>
-        <w:rPr>
-          <w:rFonts w:ascii="IBM Plex Sans" w:hAnsi="IBM Plex Sans" w:cs="IBM Plex Sans" w:eastAsia="IBM Plex Sans"/>
-        </w:rPr>
-        <w:pStyle w:val="P68B1DB1-Normal2"/>
-      </w:pPr>
-      <w:r>
-        <w:t xml:space="preserve">[联盟经理编号] (Viber/WhatsApp) | [联盟经理电子邮件] (Viber/WhatsApp)</w:t>
+        <w:t>如何預約時段？</w:t>
+      </w:r>
+    </w:p>
+    <w:p>
+      <w:pPr>
+        <w:rPr>
+          <w:rFonts w:ascii="IBM Plex Sans" w:hAnsi="IBM Plex Sans" w:cs="IBM Plex Sans" w:eastAsia="IBM Plex Sans"/>
+        </w:rPr>
+        <w:pStyle w:val="P68B1DB1-Normal2"/>
+      </w:pPr>
+      <w:r>
+        <w:t xml:space="preserve">Elige una fecha y hora y responde a este correo electrónico antes del [DATE] (por orden de llegada).</w:t>
+      </w:r>
+    </w:p>
+    <w:p>
+      <w:pPr>
+        <w:rPr>
+          <w:rFonts w:ascii="IBM Plex Sans" w:hAnsi="IBM Plex Sans" w:cs="IBM Plex Sans" w:eastAsia="IBM Plex Sans"/>
+        </w:rPr>
+      </w:pPr>
+    </w:p>
+    <w:p>
+      <w:pPr>
+        <w:rPr>
+          <w:rFonts w:ascii="IBM Plex Sans" w:hAnsi="IBM Plex Sans" w:cs="IBM Plex Sans" w:eastAsia="IBM Plex Sans"/>
+        </w:rPr>
+        <w:pStyle w:val="P68B1DB1-Normal2"/>
+      </w:pPr>
+      <w:r>
+        <w:t xml:space="preserve">您歡迎帶著客戶和朋友一同參加，讓他們了解更多關於 Deriv 的交易。</w:t>
+      </w:r>
+    </w:p>
+    <w:p>
+      <w:pPr>
+        <w:rPr>
+          <w:rFonts w:ascii="IBM Plex Sans" w:hAnsi="IBM Plex Sans" w:cs="IBM Plex Sans" w:eastAsia="IBM Plex Sans"/>
+        </w:rPr>
+      </w:pPr>
+    </w:p>
+    <w:p>
+      <w:pPr>
+        <w:rPr>
+          <w:rFonts w:ascii="IBM Plex Sans" w:hAnsi="IBM Plex Sans" w:cs="IBM Plex Sans" w:eastAsia="IBM Plex Sans"/>
+        </w:rPr>
+        <w:pStyle w:val="P68B1DB1-Normal2"/>
+      </w:pPr>
+      <w:r>
+        <w:t>我們感謝您持續的支援，期待與您會面。</w:t>
+      </w:r>
+    </w:p>
+    <w:p>
+      <w:pPr>
+        <w:rPr>
+          <w:rFonts w:ascii="IBM Plex Sans" w:hAnsi="IBM Plex Sans" w:cs="IBM Plex Sans" w:eastAsia="IBM Plex Sans"/>
+        </w:rPr>
+      </w:pPr>
+    </w:p>
+    <w:p>
+      <w:pPr>
+        <w:rPr>
+          <w:rFonts w:ascii="IBM Plex Sans" w:hAnsi="IBM Plex Sans" w:cs="IBM Plex Sans" w:eastAsia="IBM Plex Sans"/>
+        </w:rPr>
+        <w:pStyle w:val="P68B1DB1-Normal2"/>
+      </w:pPr>
+      <w:r>
+        <w:t xml:space="preserve">附註： 我們將免費贈送 Deriv 周邊商品。 不要錯過！</w:t>
+      </w:r>
+    </w:p>
+    <w:p>
+      <w:pPr>
+        <w:rPr>
+          <w:rFonts w:ascii="IBM Plex Sans" w:hAnsi="IBM Plex Sans" w:cs="IBM Plex Sans" w:eastAsia="IBM Plex Sans"/>
+        </w:rPr>
+      </w:pPr>
+    </w:p>
+    <w:p>
+      <w:pPr>
+        <w:rPr>
+          <w:rFonts w:ascii="IBM Plex Sans" w:hAnsi="IBM Plex Sans" w:cs="IBM Plex Sans" w:eastAsia="IBM Plex Sans"/>
+        </w:rPr>
+        <w:pStyle w:val="P68B1DB1-Normal2"/>
+      </w:pPr>
+      <w:r>
+        <w:t>如有任何疑問，請聯繫我們</w:t>
+      </w:r>
+    </w:p>
+    <w:p>
+      <w:pPr>
+        <w:rPr>
+          <w:rFonts w:ascii="IBM Plex Sans" w:hAnsi="IBM Plex Sans" w:cs="IBM Plex Sans" w:eastAsia="IBM Plex Sans"/>
+        </w:rPr>
+      </w:pPr>
+    </w:p>
+    <w:p>
+      <w:pPr>
+        <w:rPr>
+          <w:rFonts w:ascii="IBM Plex Sans" w:hAnsi="IBM Plex Sans" w:cs="IBM Plex Sans" w:eastAsia="IBM Plex Sans"/>
+        </w:rPr>
+        <w:pStyle w:val="P68B1DB1-Normal2"/>
+      </w:pPr>
+      <w:r>
+        <w:t xml:space="preserve">[AFFILIATE MANAGER NO] (Viber/WhatsApp) | [AFFILIATE MANAGER EMAIL]</w:t>
       </w:r>
     </w:p>
     <w:p>
@@ -836,11 +839,11 @@
         <w:rPr>
           <w:b w:val="1"/>
         </w:rPr>
-        <w:t>葡萄牙语</w:t>
-        <w:br w:type="textWrapping"/>
-      </w:r>
-      <w:r>
-        <w:t>转换回</w:t>
+        <w:t>葡萄牙文</w:t>
+        <w:br w:type="textWrapping"/>
+      </w:r>
+      <w:r>
+        <w:t>返回</w:t>
       </w:r>
       <w:r>
         <w:rPr>
@@ -855,7 +858,7 @@
             <w:color w:val="1155cc"/>
             <w:u w:val="single"/>
           </w:rPr>
-          <w:t>英语</w:t>
+          <w:t>英文</w:t>
         </w:r>
       </w:hyperlink>
     </w:p>
@@ -879,19 +882,19 @@
         <w:rPr>
           <w:b w:val="1"/>
         </w:rPr>
-        <w:t>主题：</w:t>
-      </w:r>
-      <w:r>
-        <w:br w:type="textWrapping"/>
-        <w:t xml:space="preserve">Deriv 联盟会议 | [城市名] | [DATE]</w:t>
-        <w:br w:type="textWrapping"/>
-        <w:br w:type="textWrapping"/>
-      </w:r>
-      <w:r>
-        <w:rPr>
-          <w:b w:val="1"/>
-        </w:rPr>
-        <w:t>正文:</w:t>
+        <w:t>主題行：</w:t>
+      </w:r>
+      <w:r>
+        <w:br w:type="textWrapping"/>
+        <w:t xml:space="preserve">Deriv 夥伴會議 | [CITY NAME] | [DATE]</w:t>
+        <w:br w:type="textWrapping"/>
+        <w:br w:type="textWrapping"/>
+      </w:r>
+      <w:r>
+        <w:rPr>
+          <w:b w:val="1"/>
+        </w:rPr>
+        <w:t>正文：</w:t>
       </w:r>
     </w:p>
     <w:p>
@@ -906,7 +909,7 @@
       <w:bookmarkStart w:colFirst="0" w:colLast="0" w:name="_u2a0y4o72pch" w:id="5"/>
       <w:bookmarkEnd w:id="5"/>
       <w:r>
-        <w:t xml:space="preserve">期待在 [城市名] 见到您！</w:t>
+        <w:t xml:space="preserve">期待在 [CITY NAME] 見您！</w:t>
       </w:r>
     </w:p>
     <w:p>
@@ -918,7 +921,7 @@
         <w:pStyle w:val="P68B1DB1-Normal2"/>
       </w:pPr>
       <w:r>
-        <w:t xml:space="preserve">好消息！ 我们将于 2023 年 [DATE] 至 [DATE] 在 [CITY NAME]。 我们的联盟团队由 [AFFILIATE MANAGER NAME] 领导，期待与您举行一次专属的会议。 </w:t>
+        <w:t xml:space="preserve">好消息！ Estaremos em [CITY NAME] de [DATE] a [DATE] de 2023. 我們的聯盟團隊，《[COUNTRY] 獨立經理》[AFFILIATE MANAGER NAME] 期待與您一起參加專屬會議。 </w:t>
       </w:r>
     </w:p>
     <w:p>
@@ -938,7 +941,7 @@
         <w:pStyle w:val="P68B1DB1-Normal2"/>
       </w:pPr>
       <w:r>
-        <w:t xml:space="preserve">我们希望了解您对我们联盟计划的体验。 如果您有任何改善体验的建议，这是向我们反馈的机会。 </w:t>
+        <w:t xml:space="preserve">我們希望了解您對我們聯盟計劃的經驗。 如果有任何方式可以改善您的體驗，這是您分享的機會。 </w:t>
       </w:r>
     </w:p>
     <w:p>
@@ -959,7 +962,7 @@
         <w:pStyle w:val="P68B1DB1-Normal4"/>
       </w:pPr>
       <w:r>
-        <w:t>什么时候？</w:t>
+        <w:t>何時？</w:t>
       </w:r>
     </w:p>
     <w:p>
@@ -971,7 +974,7 @@
         <w:pStyle w:val="P68B1DB1-Normal2"/>
       </w:pPr>
       <w:r>
-        <w:t xml:space="preserve">每个时间段为 1 小时，时间从 [DATE] 到 [DATE] 之间的 9:00 至 18:00。</w:t>
+        <w:t xml:space="preserve">Uma sessão de 1 hora, entre 9:00h e 18:00h, de [DATE] a [DATE]</w:t>
       </w:r>
     </w:p>
     <w:p>
@@ -994,11 +997,11 @@
         <w:rPr>
           <w:b w:val="1"/>
         </w:rPr>
-        <w:t>在哪里?</w:t>
-        <w:br w:type="textWrapping"/>
-      </w:r>
-      <w:r>
-        <w:t>待确认</w:t>
+        <w:t>在哪裡？</w:t>
+        <w:br w:type="textWrapping"/>
+      </w:r>
+      <w:r>
+        <w:t>待確認</w:t>
       </w:r>
     </w:p>
     <w:p>
@@ -1019,7 +1022,7 @@
         <w:pStyle w:val="P68B1DB1-Normal4"/>
       </w:pPr>
       <w:r>
-        <w:t>如何预约？</w:t>
+        <w:t>如何預約時段？</w:t>
       </w:r>
     </w:p>
     <w:p>
@@ -1031,7 +1034,7 @@
         <w:pStyle w:val="P68B1DB1-Normal2"/>
       </w:pPr>
       <w:r>
-        <w:t xml:space="preserve">选择一个日期和时间，并在 [DATE] 之前回复此电子邮件（先到先得）。</w:t>
+        <w:t xml:space="preserve">Escolha uma data e um horário e responda a este e-mail até [DATE] (por ordem de chegada)</w:t>
       </w:r>
     </w:p>
     <w:p>
@@ -1051,7 +1054,7 @@
         <w:pStyle w:val="P68B1DB1-Normal2"/>
       </w:pPr>
       <w:r>
-        <w:t xml:space="preserve">邀请您带上客户和朋友，了解更多关于 Deriv 的交易。</w:t>
+        <w:t xml:space="preserve">Você está convidado(a) a trazer seus clientes e amigos que estejam interessados em aprender mais sobre a negociação na Deriv.</w:t>
       </w:r>
     </w:p>
     <w:p>
@@ -1071,7 +1074,7 @@
         <w:pStyle w:val="P68B1DB1-Normal2"/>
       </w:pPr>
       <w:r>
-        <w:t>感谢您的持续支持，我们期待与您见面！</w:t>
+        <w:t>非常感謝您持續的支持，我們期待與您會面！</w:t>
       </w:r>
     </w:p>
     <w:p>
@@ -1091,7 +1094,7 @@
         <w:pStyle w:val="P68B1DB1-Normal2"/>
       </w:pPr>
       <w:r>
-        <w:t xml:space="preserve">附注 我们将免费赠送 Deriv 的小礼品。 不要错过！ </w:t>
+        <w:t xml:space="preserve">附註 我們將免費派贈 Deriv 商品。 不要錯過！ </w:t>
       </w:r>
     </w:p>
     <w:p>
@@ -1111,7 +1114,7 @@
         <w:pStyle w:val="P68B1DB1-Normal2"/>
       </w:pPr>
       <w:r>
-        <w:t xml:space="preserve">如有疑问，请与我们联系 </w:t>
+        <w:t xml:space="preserve">Se você tiver alguma dúvida, entre em contato conosco </w:t>
       </w:r>
     </w:p>
     <w:p>
@@ -1123,7 +1126,7 @@
         <w:pStyle w:val="P68B1DB1-Normal2"/>
       </w:pPr>
       <w:r>
-        <w:t xml:space="preserve">[联盟经理编号] (Viber/WhatsApp) | [联盟经理电子邮件] (Viber/WhatsApp)</w:t>
+        <w:t xml:space="preserve">[AFFILIATE MANAGER NO] (Viber/WhatsApp) | [AFFILIATE MANAGER EMAIL]</w:t>
       </w:r>
     </w:p>
     <w:p>
@@ -1184,11 +1187,11 @@
         <w:rPr>
           <w:b w:val="1"/>
         </w:rPr>
-        <w:t>法语</w:t>
-        <w:br w:type="textWrapping"/>
-      </w:r>
-      <w:r>
-        <w:t>转换回</w:t>
+        <w:t>法文</w:t>
+        <w:br w:type="textWrapping"/>
+      </w:r>
+      <w:r>
+        <w:t>返回</w:t>
       </w:r>
       <w:r>
         <w:rPr>
@@ -1203,7 +1206,7 @@
             <w:color w:val="1155cc"/>
             <w:u w:val="single"/>
           </w:rPr>
-          <w:t>英语</w:t>
+          <w:t>英文</w:t>
         </w:r>
       </w:hyperlink>
     </w:p>
@@ -1227,19 +1230,19 @@
         <w:rPr>
           <w:b w:val="1"/>
         </w:rPr>
-        <w:t>主题：</w:t>
-      </w:r>
-      <w:r>
-        <w:br w:type="textWrapping"/>
-        <w:t xml:space="preserve">Deriv 联盟会议 | [城市名] | [DATE]</w:t>
-        <w:br w:type="textWrapping"/>
-        <w:br w:type="textWrapping"/>
-      </w:r>
-      <w:r>
-        <w:rPr>
-          <w:b w:val="1"/>
-        </w:rPr>
-        <w:t>正文:</w:t>
+        <w:t>主題行：</w:t>
+      </w:r>
+      <w:r>
+        <w:br w:type="textWrapping"/>
+        <w:t xml:space="preserve">Deriv 夥伴會議 | [CITY NAME] | [DATE]</w:t>
+        <w:br w:type="textWrapping"/>
+        <w:br w:type="textWrapping"/>
+      </w:r>
+      <w:r>
+        <w:rPr>
+          <w:b w:val="1"/>
+        </w:rPr>
+        <w:t>正文：</w:t>
       </w:r>
     </w:p>
     <w:p>
@@ -1254,36 +1257,36 @@
       <w:bookmarkStart w:colFirst="0" w:colLast="0" w:name="_s55gjsmhieak" w:id="7"/>
       <w:bookmarkEnd w:id="7"/>
       <w:r>
-        <w:t xml:space="preserve">在 [城市名] 见！</w:t>
-      </w:r>
-    </w:p>
-    <w:p>
-      <w:pPr>
-        <w:rPr>
-          <w:rFonts w:ascii="IBM Plex Sans" w:hAnsi="IBM Plex Sans" w:cs="IBM Plex Sans" w:eastAsia="IBM Plex Sans"/>
-        </w:rPr>
-        <w:pStyle w:val="P68B1DB1-Normal2"/>
-      </w:pPr>
-      <w:r>
-        <w:t xml:space="preserve">好消息！ 我们将于 [DATE] 到 [DATE] 2023 年在 [CITY NAME]。 我们的联盟团队由 [COUNTRY] 的 [NOM DU GESTIONNAIRE AFFILIÉ] 负责人领导，期待与您进行独家一对一的会谈。</w:t>
-      </w:r>
-    </w:p>
-    <w:p>
-      <w:pPr>
-        <w:rPr>
-          <w:rFonts w:ascii="IBM Plex Sans" w:hAnsi="IBM Plex Sans" w:cs="IBM Plex Sans" w:eastAsia="IBM Plex Sans"/>
-        </w:rPr>
-      </w:pPr>
-    </w:p>
-    <w:p>
-      <w:pPr>
-        <w:rPr>
-          <w:rFonts w:ascii="IBM Plex Sans" w:hAnsi="IBM Plex Sans" w:cs="IBM Plex Sans" w:eastAsia="IBM Plex Sans"/>
-        </w:rPr>
-        <w:pStyle w:val="P68B1DB1-Normal2"/>
-      </w:pPr>
-      <w:r>
-        <w:t xml:space="preserve">我们希望了解您在我们的联盟计划中的体验。 如果有任何方法可以改善您的体验，现在是告诉我们的机会。</w:t>
+        <w:t xml:space="preserve">[CITY NAME] 見！</w:t>
+      </w:r>
+    </w:p>
+    <w:p>
+      <w:pPr>
+        <w:rPr>
+          <w:rFonts w:ascii="IBM Plex Sans" w:hAnsi="IBM Plex Sans" w:cs="IBM Plex Sans" w:eastAsia="IBM Plex Sans"/>
+        </w:rPr>
+        <w:pStyle w:val="P68B1DB1-Normal2"/>
+      </w:pPr>
+      <w:r>
+        <w:t xml:space="preserve">好消息！ Nous serons a  [CITY NAME] du [DATE] au [DATE] 2023. 我們的聯盟業務團隊由 [COUNTRY] 的 [AFFILIATE MANAGER NAME] 負責，期待與您進行專屬的個別會議。</w:t>
+      </w:r>
+    </w:p>
+    <w:p>
+      <w:pPr>
+        <w:rPr>
+          <w:rFonts w:ascii="IBM Plex Sans" w:hAnsi="IBM Plex Sans" w:cs="IBM Plex Sans" w:eastAsia="IBM Plex Sans"/>
+        </w:rPr>
+      </w:pPr>
+    </w:p>
+    <w:p>
+      <w:pPr>
+        <w:rPr>
+          <w:rFonts w:ascii="IBM Plex Sans" w:hAnsi="IBM Plex Sans" w:cs="IBM Plex Sans" w:eastAsia="IBM Plex Sans"/>
+        </w:rPr>
+        <w:pStyle w:val="P68B1DB1-Normal2"/>
+      </w:pPr>
+      <w:r>
+        <w:t xml:space="preserve">我們希望了解您對我們聯盟計劃的經歷。 如果有任何方法可以改善您的體驗，這是您告訴我們的機會。</w:t>
       </w:r>
     </w:p>
     <w:p>
@@ -1302,45 +1305,45 @@
         <w:pStyle w:val="P68B1DB1-Normal4"/>
       </w:pPr>
       <w:r>
-        <w:t>什么时候？</w:t>
-      </w:r>
-    </w:p>
-    <w:p>
-      <w:pPr>
-        <w:rPr>
-          <w:rFonts w:ascii="IBM Plex Sans" w:hAnsi="IBM Plex Sans" w:cs="IBM Plex Sans" w:eastAsia="IBM Plex Sans"/>
-          <w:b w:val="1"/>
-        </w:rPr>
-        <w:pStyle w:val="P68B1DB1-Normal2"/>
-      </w:pPr>
-      <w:r>
-        <w:t xml:space="preserve">从 [DATE] 到 [DATE] 的时间段为 1 小时，每天 9:00 至 18:00。</w:t>
-      </w:r>
-    </w:p>
-    <w:p>
-      <w:pPr>
-        <w:rPr>
-          <w:rFonts w:ascii="IBM Plex Sans" w:hAnsi="IBM Plex Sans" w:cs="IBM Plex Sans" w:eastAsia="IBM Plex Sans"/>
-          <w:b w:val="1"/>
-        </w:rPr>
-      </w:pPr>
-    </w:p>
-    <w:p>
-      <w:pPr>
-        <w:rPr>
-          <w:rFonts w:ascii="IBM Plex Sans" w:hAnsi="IBM Plex Sans" w:cs="IBM Plex Sans" w:eastAsia="IBM Plex Sans"/>
-        </w:rPr>
-        <w:pStyle w:val="P68B1DB1-Normal2"/>
-      </w:pPr>
-      <w:r>
-        <w:rPr>
-          <w:b w:val="1"/>
-        </w:rPr>
-        <w:t>在哪里?</w:t>
-        <w:br w:type="textWrapping"/>
-      </w:r>
-      <w:r>
-        <w:t>待确认</w:t>
+        <w:t>何時？</w:t>
+      </w:r>
+    </w:p>
+    <w:p>
+      <w:pPr>
+        <w:rPr>
+          <w:rFonts w:ascii="IBM Plex Sans" w:hAnsi="IBM Plex Sans" w:cs="IBM Plex Sans" w:eastAsia="IBM Plex Sans"/>
+          <w:b w:val="1"/>
+        </w:rPr>
+        <w:pStyle w:val="P68B1DB1-Normal2"/>
+      </w:pPr>
+      <w:r>
+        <w:t xml:space="preserve">Un créneau d'1h entre 9h00 et 18h00 à partir du [DATE] au [DATE]</w:t>
+      </w:r>
+    </w:p>
+    <w:p>
+      <w:pPr>
+        <w:rPr>
+          <w:rFonts w:ascii="IBM Plex Sans" w:hAnsi="IBM Plex Sans" w:cs="IBM Plex Sans" w:eastAsia="IBM Plex Sans"/>
+          <w:b w:val="1"/>
+        </w:rPr>
+      </w:pPr>
+    </w:p>
+    <w:p>
+      <w:pPr>
+        <w:rPr>
+          <w:rFonts w:ascii="IBM Plex Sans" w:hAnsi="IBM Plex Sans" w:cs="IBM Plex Sans" w:eastAsia="IBM Plex Sans"/>
+        </w:rPr>
+        <w:pStyle w:val="P68B1DB1-Normal2"/>
+      </w:pPr>
+      <w:r>
+        <w:rPr>
+          <w:b w:val="1"/>
+        </w:rPr>
+        <w:t>在哪裡？</w:t>
+        <w:br w:type="textWrapping"/>
+      </w:r>
+      <w:r>
+        <w:t>待確認</w:t>
       </w:r>
     </w:p>
     <w:p>
@@ -1359,101 +1362,101 @@
         <w:pStyle w:val="P68B1DB1-Normal4"/>
       </w:pPr>
       <w:r>
-        <w:t>如何预定时间？</w:t>
-      </w:r>
-    </w:p>
-    <w:p>
-      <w:pPr>
-        <w:rPr>
-          <w:rFonts w:ascii="IBM Plex Sans" w:hAnsi="IBM Plex Sans" w:cs="IBM Plex Sans" w:eastAsia="IBM Plex Sans"/>
-        </w:rPr>
-        <w:pStyle w:val="P68B1DB1-Normal2"/>
-      </w:pPr>
-      <w:r>
-        <w:t xml:space="preserve">选择日期和时间，并在 [DATE] 之前回复此电子邮件（先到先得）。</w:t>
-      </w:r>
-    </w:p>
-    <w:p>
-      <w:pPr>
-        <w:rPr>
-          <w:rFonts w:ascii="IBM Plex Sans" w:hAnsi="IBM Plex Sans" w:cs="IBM Plex Sans" w:eastAsia="IBM Plex Sans"/>
-        </w:rPr>
-      </w:pPr>
-    </w:p>
-    <w:p>
-      <w:pPr>
-        <w:rPr>
-          <w:rFonts w:ascii="IBM Plex Sans" w:hAnsi="IBM Plex Sans" w:cs="IBM Plex Sans" w:eastAsia="IBM Plex Sans"/>
-        </w:rPr>
-        <w:pStyle w:val="P68B1DB1-Normal2"/>
-      </w:pPr>
-      <w:r>
-        <w:t xml:space="preserve">您可以带上客户和朋友，邀请他们了解 Deriv 交易。</w:t>
-      </w:r>
-    </w:p>
-    <w:p>
-      <w:pPr>
-        <w:rPr>
-          <w:rFonts w:ascii="IBM Plex Sans" w:hAnsi="IBM Plex Sans" w:cs="IBM Plex Sans" w:eastAsia="IBM Plex Sans"/>
-        </w:rPr>
-      </w:pPr>
-    </w:p>
-    <w:p>
-      <w:pPr>
-        <w:rPr>
-          <w:rFonts w:ascii="IBM Plex Sans" w:hAnsi="IBM Plex Sans" w:cs="IBM Plex Sans" w:eastAsia="IBM Plex Sans"/>
-        </w:rPr>
-        <w:pStyle w:val="P68B1DB1-Normal2"/>
-      </w:pPr>
-      <w:r>
-        <w:t>感谢您一直以来的支持，我们期待与您见面！</w:t>
-      </w:r>
-    </w:p>
-    <w:p>
-      <w:pPr>
-        <w:rPr>
-          <w:rFonts w:ascii="IBM Plex Sans" w:hAnsi="IBM Plex Sans" w:cs="IBM Plex Sans" w:eastAsia="IBM Plex Sans"/>
-        </w:rPr>
-      </w:pPr>
-    </w:p>
-    <w:p>
-      <w:pPr>
-        <w:rPr>
-          <w:rFonts w:ascii="IBM Plex Sans" w:hAnsi="IBM Plex Sans" w:cs="IBM Plex Sans" w:eastAsia="IBM Plex Sans"/>
-        </w:rPr>
-        <w:pStyle w:val="P68B1DB1-Normal2"/>
-      </w:pPr>
-      <w:r>
-        <w:t xml:space="preserve">附注 我们将免费发放 Deriv 的礼品。 不要错过！</w:t>
-      </w:r>
-    </w:p>
-    <w:p>
-      <w:pPr>
-        <w:rPr>
-          <w:rFonts w:ascii="IBM Plex Sans" w:hAnsi="IBM Plex Sans" w:cs="IBM Plex Sans" w:eastAsia="IBM Plex Sans"/>
-        </w:rPr>
-      </w:pPr>
-    </w:p>
-    <w:p>
-      <w:pPr>
-        <w:rPr>
-          <w:rFonts w:ascii="IBM Plex Sans" w:hAnsi="IBM Plex Sans" w:cs="IBM Plex Sans" w:eastAsia="IBM Plex Sans"/>
-        </w:rPr>
-        <w:pStyle w:val="P68B1DB1-Normal2"/>
-      </w:pPr>
-      <w:r>
-        <w:t>如果您有任何疑问，请与我们联系。</w:t>
-      </w:r>
-    </w:p>
-    <w:p>
-      <w:pPr>
-        <w:rPr>
-          <w:rFonts w:ascii="IBM Plex Sans" w:hAnsi="IBM Plex Sans" w:cs="IBM Plex Sans" w:eastAsia="IBM Plex Sans"/>
-        </w:rPr>
-        <w:pStyle w:val="P68B1DB1-Normal2"/>
-      </w:pPr>
-      <w:r>
-        <w:t xml:space="preserve">[联盟经理编号] (Viber/WhatsApp) | [联盟经理电子邮件] (Viber/WhatsApp)</w:t>
+        <w:t>如何預約時段？</w:t>
+      </w:r>
+    </w:p>
+    <w:p>
+      <w:pPr>
+        <w:rPr>
+          <w:rFonts w:ascii="IBM Plex Sans" w:hAnsi="IBM Plex Sans" w:cs="IBM Plex Sans" w:eastAsia="IBM Plex Sans"/>
+        </w:rPr>
+        <w:pStyle w:val="P68B1DB1-Normal2"/>
+      </w:pPr>
+      <w:r>
+        <w:t xml:space="preserve">Choisissez une date et une heure, et répondez à cet e-mail avant le  [DATE]  (premier arrivé premier servi)</w:t>
+      </w:r>
+    </w:p>
+    <w:p>
+      <w:pPr>
+        <w:rPr>
+          <w:rFonts w:ascii="IBM Plex Sans" w:hAnsi="IBM Plex Sans" w:cs="IBM Plex Sans" w:eastAsia="IBM Plex Sans"/>
+        </w:rPr>
+      </w:pPr>
+    </w:p>
+    <w:p>
+      <w:pPr>
+        <w:rPr>
+          <w:rFonts w:ascii="IBM Plex Sans" w:hAnsi="IBM Plex Sans" w:cs="IBM Plex Sans" w:eastAsia="IBM Plex Sans"/>
+        </w:rPr>
+        <w:pStyle w:val="P68B1DB1-Normal2"/>
+      </w:pPr>
+      <w:r>
+        <w:t xml:space="preserve">您歡迎帶著您的客戶和朋友前來，讓他們了解更多關於 Deriv 交易的資訊。</w:t>
+      </w:r>
+    </w:p>
+    <w:p>
+      <w:pPr>
+        <w:rPr>
+          <w:rFonts w:ascii="IBM Plex Sans" w:hAnsi="IBM Plex Sans" w:cs="IBM Plex Sans" w:eastAsia="IBM Plex Sans"/>
+        </w:rPr>
+      </w:pPr>
+    </w:p>
+    <w:p>
+      <w:pPr>
+        <w:rPr>
+          <w:rFonts w:ascii="IBM Plex Sans" w:hAnsi="IBM Plex Sans" w:cs="IBM Plex Sans" w:eastAsia="IBM Plex Sans"/>
+        </w:rPr>
+        <w:pStyle w:val="P68B1DB1-Normal2"/>
+      </w:pPr>
+      <w:r>
+        <w:t>我們非常感謝您的持續支持，期待與您見面！</w:t>
+      </w:r>
+    </w:p>
+    <w:p>
+      <w:pPr>
+        <w:rPr>
+          <w:rFonts w:ascii="IBM Plex Sans" w:hAnsi="IBM Plex Sans" w:cs="IBM Plex Sans" w:eastAsia="IBM Plex Sans"/>
+        </w:rPr>
+      </w:pPr>
+    </w:p>
+    <w:p>
+      <w:pPr>
+        <w:rPr>
+          <w:rFonts w:ascii="IBM Plex Sans" w:hAnsi="IBM Plex Sans" w:cs="IBM Plex Sans" w:eastAsia="IBM Plex Sans"/>
+        </w:rPr>
+        <w:pStyle w:val="P68B1DB1-Normal2"/>
+      </w:pPr>
+      <w:r>
+        <w:t xml:space="preserve">附註 將免費贈送 Deriv 商品。 不要錯過！</w:t>
+      </w:r>
+    </w:p>
+    <w:p>
+      <w:pPr>
+        <w:rPr>
+          <w:rFonts w:ascii="IBM Plex Sans" w:hAnsi="IBM Plex Sans" w:cs="IBM Plex Sans" w:eastAsia="IBM Plex Sans"/>
+        </w:rPr>
+      </w:pPr>
+    </w:p>
+    <w:p>
+      <w:pPr>
+        <w:rPr>
+          <w:rFonts w:ascii="IBM Plex Sans" w:hAnsi="IBM Plex Sans" w:cs="IBM Plex Sans" w:eastAsia="IBM Plex Sans"/>
+        </w:rPr>
+        <w:pStyle w:val="P68B1DB1-Normal2"/>
+      </w:pPr>
+      <w:r>
+        <w:t xml:space="preserve">如有任何疑問，請聯繫我們 </w:t>
+      </w:r>
+    </w:p>
+    <w:p>
+      <w:pPr>
+        <w:rPr>
+          <w:rFonts w:ascii="IBM Plex Sans" w:hAnsi="IBM Plex Sans" w:cs="IBM Plex Sans" w:eastAsia="IBM Plex Sans"/>
+        </w:rPr>
+        <w:pStyle w:val="P68B1DB1-Normal2"/>
+      </w:pPr>
+      <w:r>
+        <w:t xml:space="preserve">[AFFILIATE MANAGER NO] (Viber/WhatsApp) | [AFFILIATE MANAGER EMAIL]</w:t>
       </w:r>
     </w:p>
     <w:p>
@@ -1507,11 +1510,11 @@
         <w:rPr>
           <w:b w:val="1"/>
         </w:rPr>
-        <w:t>越南语</w:t>
-        <w:br w:type="textWrapping"/>
-      </w:r>
-      <w:r>
-        <w:t>转换回</w:t>
+        <w:t>越南文</w:t>
+        <w:br w:type="textWrapping"/>
+      </w:r>
+      <w:r>
+        <w:t>返回</w:t>
       </w:r>
       <w:r>
         <w:rPr>
@@ -1526,7 +1529,7 @@
             <w:color w:val="1155cc"/>
             <w:u w:val="single"/>
           </w:rPr>
-          <w:t>英语</w:t>
+          <w:t>英文</w:t>
         </w:r>
       </w:hyperlink>
     </w:p>
@@ -1550,19 +1553,19 @@
         <w:rPr>
           <w:b w:val="1"/>
         </w:rPr>
-        <w:t>主题：</w:t>
-      </w:r>
-      <w:r>
-        <w:br w:type="textWrapping"/>
-        <w:t xml:space="preserve">Deriv 联盟会议 | [城市名] | [DATE]</w:t>
-        <w:br w:type="textWrapping"/>
-        <w:br w:type="textWrapping"/>
-      </w:r>
-      <w:r>
-        <w:rPr>
-          <w:b w:val="1"/>
-        </w:rPr>
-        <w:t>正文:</w:t>
+        <w:t>主題行：</w:t>
+      </w:r>
+      <w:r>
+        <w:br w:type="textWrapping"/>
+        <w:t xml:space="preserve">Deriv 夥伴會議 | [CITY NAME] | [DATE]</w:t>
+        <w:br w:type="textWrapping"/>
+        <w:br w:type="textWrapping"/>
+      </w:r>
+      <w:r>
+        <w:rPr>
+          <w:b w:val="1"/>
+        </w:rPr>
+        <w:t>正文：</w:t>
       </w:r>
     </w:p>
     <w:p>
@@ -1577,36 +1580,36 @@
       <w:bookmarkStart w:colFirst="0" w:colLast="0" w:name="_bri0tabff39y" w:id="9"/>
       <w:bookmarkEnd w:id="9"/>
       <w:r>
-        <w:t xml:space="preserve">在 [城市名] 见！</w:t>
-      </w:r>
-    </w:p>
-    <w:p>
-      <w:pPr>
-        <w:rPr>
-          <w:rFonts w:ascii="IBM Plex Sans" w:hAnsi="IBM Plex Sans" w:cs="IBM Plex Sans" w:eastAsia="IBM Plex Sans"/>
-        </w:rPr>
-        <w:pStyle w:val="P68B1DB1-Normal2"/>
-      </w:pPr>
-      <w:r>
-        <w:t xml:space="preserve">好消息！ 由 Deriv [COUNTRY] 的 [AFFILIATE MANAGER NAME] 领导的营销团队将在 2023 年 [DATE] 到 [DATE] 之间出席 [CITY NAME]。 我们期待与您进行一对一的私密会议。</w:t>
-      </w:r>
-    </w:p>
-    <w:p>
-      <w:pPr>
-        <w:rPr>
-          <w:rFonts w:ascii="IBM Plex Sans" w:hAnsi="IBM Plex Sans" w:cs="IBM Plex Sans" w:eastAsia="IBM Plex Sans"/>
-        </w:rPr>
-      </w:pPr>
-    </w:p>
-    <w:p>
-      <w:pPr>
-        <w:rPr>
-          <w:rFonts w:ascii="IBM Plex Sans" w:hAnsi="IBM Plex Sans" w:cs="IBM Plex Sans" w:eastAsia="IBM Plex Sans"/>
-        </w:rPr>
-        <w:pStyle w:val="P68B1DB1-Normal2"/>
-      </w:pPr>
-      <w:r>
-        <w:t xml:space="preserve">我们希望了解您对我们联盟计划的体验。 如果您有任何想法，帮助我们进一步提高您的体验，请告诉我们。</w:t>
+        <w:t xml:space="preserve">在 [CITY NAME] 見！</w:t>
+      </w:r>
+    </w:p>
+    <w:p>
+      <w:pPr>
+        <w:rPr>
+          <w:rFonts w:ascii="IBM Plex Sans" w:hAnsi="IBM Plex Sans" w:cs="IBM Plex Sans" w:eastAsia="IBM Plex Sans"/>
+        </w:rPr>
+        <w:pStyle w:val="P68B1DB1-Normal2"/>
+      </w:pPr>
+      <w:r>
+        <w:t xml:space="preserve">好消息！ Đội ngũ tiếp thị liên kết do Giám đốc quốc gia Deriv tại [COUNTRY] [AFFILIATE MANAGER NAME] phụ trách sẽ có mặt tại [CITY NAME] từ [DATE] đến [DATE] năm 2023. Chúng tôi mong đợi được gặp bạn tại phiên làm việc trực tiếp 1-1 chỉ dành cho bạn.</w:t>
+      </w:r>
+    </w:p>
+    <w:p>
+      <w:pPr>
+        <w:rPr>
+          <w:rFonts w:ascii="IBM Plex Sans" w:hAnsi="IBM Plex Sans" w:cs="IBM Plex Sans" w:eastAsia="IBM Plex Sans"/>
+        </w:rPr>
+      </w:pPr>
+    </w:p>
+    <w:p>
+      <w:pPr>
+        <w:rPr>
+          <w:rFonts w:ascii="IBM Plex Sans" w:hAnsi="IBM Plex Sans" w:cs="IBM Plex Sans" w:eastAsia="IBM Plex Sans"/>
+        </w:rPr>
+        <w:pStyle w:val="P68B1DB1-Normal2"/>
+      </w:pPr>
+      <w:r>
+        <w:t xml:space="preserve">我們期待聽到您對聯盟計劃的經驗。 如果有任何方法可以提升您的體驗，請與我們分享。</w:t>
       </w:r>
     </w:p>
     <w:p>
@@ -1625,45 +1628,45 @@
         <w:pStyle w:val="P68B1DB1-Normal4"/>
       </w:pPr>
       <w:r>
-        <w:t>时间？</w:t>
-      </w:r>
-    </w:p>
-    <w:p>
-      <w:pPr>
-        <w:rPr>
-          <w:rFonts w:ascii="IBM Plex Sans" w:hAnsi="IBM Plex Sans" w:cs="IBM Plex Sans" w:eastAsia="IBM Plex Sans"/>
-          <w:b w:val="1"/>
-        </w:rPr>
-        <w:pStyle w:val="P68B1DB1-Normal2"/>
-      </w:pPr>
-      <w:r>
-        <w:t xml:space="preserve">从 [DATE] 到 [DATE] 选择一个时段，持续 1 小时，从早上 9:00 到晚上 6:00 之间。</w:t>
-      </w:r>
-    </w:p>
-    <w:p>
-      <w:pPr>
-        <w:rPr>
-          <w:rFonts w:ascii="IBM Plex Sans" w:hAnsi="IBM Plex Sans" w:cs="IBM Plex Sans" w:eastAsia="IBM Plex Sans"/>
-          <w:b w:val="1"/>
-        </w:rPr>
-      </w:pPr>
-    </w:p>
-    <w:p>
-      <w:pPr>
-        <w:rPr>
-          <w:rFonts w:ascii="IBM Plex Sans" w:hAnsi="IBM Plex Sans" w:cs="IBM Plex Sans" w:eastAsia="IBM Plex Sans"/>
-        </w:rPr>
-        <w:pStyle w:val="P68B1DB1-Normal2"/>
-      </w:pPr>
-      <w:r>
-        <w:rPr>
-          <w:b w:val="1"/>
-        </w:rPr>
-        <w:t>地点?</w:t>
-        <w:br w:type="textWrapping"/>
-      </w:r>
-      <w:r>
-        <w:t>待确认</w:t>
+        <w:t>時間？</w:t>
+      </w:r>
+    </w:p>
+    <w:p>
+      <w:pPr>
+        <w:rPr>
+          <w:rFonts w:ascii="IBM Plex Sans" w:hAnsi="IBM Plex Sans" w:cs="IBM Plex Sans" w:eastAsia="IBM Plex Sans"/>
+          <w:b w:val="1"/>
+        </w:rPr>
+        <w:pStyle w:val="P68B1DB1-Normal2"/>
+      </w:pPr>
+      <w:r>
+        <w:t xml:space="preserve">Tùy chọn một khung giờ với thời lượng 1 tiếng, trong khoảng thời gian từ 9:00 Sáng đến 6:00 Tối, từ ngày [DATE] đến ngày [DATE]</w:t>
+      </w:r>
+    </w:p>
+    <w:p>
+      <w:pPr>
+        <w:rPr>
+          <w:rFonts w:ascii="IBM Plex Sans" w:hAnsi="IBM Plex Sans" w:cs="IBM Plex Sans" w:eastAsia="IBM Plex Sans"/>
+          <w:b w:val="1"/>
+        </w:rPr>
+      </w:pPr>
+    </w:p>
+    <w:p>
+      <w:pPr>
+        <w:rPr>
+          <w:rFonts w:ascii="IBM Plex Sans" w:hAnsi="IBM Plex Sans" w:cs="IBM Plex Sans" w:eastAsia="IBM Plex Sans"/>
+        </w:rPr>
+        <w:pStyle w:val="P68B1DB1-Normal2"/>
+      </w:pPr>
+      <w:r>
+        <w:rPr>
+          <w:b w:val="1"/>
+        </w:rPr>
+        <w:t>地點？</w:t>
+        <w:br w:type="textWrapping"/>
+      </w:r>
+      <w:r>
+        <w:t>待確認</w:t>
       </w:r>
     </w:p>
     <w:p>
@@ -1682,90 +1685,90 @@
         <w:pStyle w:val="P68B1DB1-Normal4"/>
       </w:pPr>
       <w:r>
-        <w:t>如何预约？</w:t>
-      </w:r>
-    </w:p>
-    <w:p>
-      <w:pPr>
-        <w:rPr>
-          <w:rFonts w:ascii="IBM Plex Sans" w:hAnsi="IBM Plex Sans" w:cs="IBM Plex Sans" w:eastAsia="IBM Plex Sans"/>
-        </w:rPr>
-        <w:pStyle w:val="P68B1DB1-Normal2"/>
-      </w:pPr>
-      <w:r>
-        <w:t xml:space="preserve">选择一个日期和时间，并在 [DATE] 之前回复此电子邮件（先到先得）。</w:t>
-      </w:r>
-    </w:p>
-    <w:p>
-      <w:pPr>
-        <w:rPr>
-          <w:rFonts w:ascii="IBM Plex Sans" w:hAnsi="IBM Plex Sans" w:cs="IBM Plex Sans" w:eastAsia="IBM Plex Sans"/>
-        </w:rPr>
-      </w:pPr>
-    </w:p>
-    <w:p>
-      <w:pPr>
-        <w:rPr>
-          <w:rFonts w:ascii="IBM Plex Sans" w:hAnsi="IBM Plex Sans" w:cs="IBM Plex Sans" w:eastAsia="IBM Plex Sans"/>
-        </w:rPr>
-        <w:pStyle w:val="P68B1DB1-Normal2"/>
-      </w:pPr>
-      <w:r>
-        <w:t xml:space="preserve">您可以带上客户和朋友，邀请他们了解更多关于 Deriv 的交易。</w:t>
-      </w:r>
-    </w:p>
-    <w:p>
-      <w:pPr>
-        <w:rPr>
-          <w:rFonts w:ascii="IBM Plex Sans" w:hAnsi="IBM Plex Sans" w:cs="IBM Plex Sans" w:eastAsia="IBM Plex Sans"/>
-        </w:rPr>
-      </w:pPr>
-    </w:p>
-    <w:p>
-      <w:pPr>
-        <w:rPr>
-          <w:rFonts w:ascii="IBM Plex Sans" w:hAnsi="IBM Plex Sans" w:cs="IBM Plex Sans" w:eastAsia="IBM Plex Sans"/>
-        </w:rPr>
-        <w:pStyle w:val="P68B1DB1-Normal2"/>
-      </w:pPr>
-      <w:r>
-        <w:t xml:space="preserve">我们感谢您对 Deriv 的持续支持，期待尽快与您见面！</w:t>
-      </w:r>
-    </w:p>
-    <w:p>
-      <w:pPr>
-        <w:rPr>
-          <w:rFonts w:ascii="IBM Plex Sans" w:hAnsi="IBM Plex Sans" w:cs="IBM Plex Sans" w:eastAsia="IBM Plex Sans"/>
-        </w:rPr>
-      </w:pPr>
-    </w:p>
-    <w:p>
-      <w:pPr>
-        <w:rPr>
-          <w:rFonts w:ascii="IBM Plex Sans" w:hAnsi="IBM Plex Sans" w:cs="IBM Plex Sans" w:eastAsia="IBM Plex Sans"/>
-        </w:rPr>
-        <w:pStyle w:val="P68B1DB1-Normal2"/>
-      </w:pPr>
-      <w:r>
-        <w:t xml:space="preserve">附注 我们将赠送 Deriv 的宣传品。 不要错过这个机会！</w:t>
-      </w:r>
-    </w:p>
-    <w:p>
-      <w:pPr>
-        <w:rPr>
-          <w:rFonts w:ascii="IBM Plex Sans" w:hAnsi="IBM Plex Sans" w:cs="IBM Plex Sans" w:eastAsia="IBM Plex Sans"/>
-        </w:rPr>
-      </w:pPr>
-    </w:p>
-    <w:p>
-      <w:pPr>
-        <w:rPr>
-          <w:rFonts w:ascii="IBM Plex Sans" w:hAnsi="IBM Plex Sans" w:cs="IBM Plex Sans" w:eastAsia="IBM Plex Sans"/>
-        </w:rPr>
-        <w:pStyle w:val="P68B1DB1-Normal2"/>
-      </w:pPr>
-      <w:r>
-        <w:t xml:space="preserve">如果您有任何问题，请通过 [AFFILIATE MANAGER NO] 联系我们（Viber/WhatsApp）| [AFFILIATE MANAGER EMAIL]</w:t>
+        <w:t>如何預約？</w:t>
+      </w:r>
+    </w:p>
+    <w:p>
+      <w:pPr>
+        <w:rPr>
+          <w:rFonts w:ascii="IBM Plex Sans" w:hAnsi="IBM Plex Sans" w:cs="IBM Plex Sans" w:eastAsia="IBM Plex Sans"/>
+        </w:rPr>
+        <w:pStyle w:val="P68B1DB1-Normal2"/>
+      </w:pPr>
+      <w:r>
+        <w:t xml:space="preserve">Chọn ngày giờ và phản hồi email này trước ngày [DATE]  (ưu tiên đơn đăng ký sớm)</w:t>
+      </w:r>
+    </w:p>
+    <w:p>
+      <w:pPr>
+        <w:rPr>
+          <w:rFonts w:ascii="IBM Plex Sans" w:hAnsi="IBM Plex Sans" w:cs="IBM Plex Sans" w:eastAsia="IBM Plex Sans"/>
+        </w:rPr>
+      </w:pPr>
+    </w:p>
+    <w:p>
+      <w:pPr>
+        <w:rPr>
+          <w:rFonts w:ascii="IBM Plex Sans" w:hAnsi="IBM Plex Sans" w:cs="IBM Plex Sans" w:eastAsia="IBM Plex Sans"/>
+        </w:rPr>
+        <w:pStyle w:val="P68B1DB1-Normal2"/>
+      </w:pPr>
+      <w:r>
+        <w:t xml:space="preserve">您可以帶您的客戶和朋友一起前來，讓他們了解更多關於 Deriv 交易的資訊。</w:t>
+      </w:r>
+    </w:p>
+    <w:p>
+      <w:pPr>
+        <w:rPr>
+          <w:rFonts w:ascii="IBM Plex Sans" w:hAnsi="IBM Plex Sans" w:cs="IBM Plex Sans" w:eastAsia="IBM Plex Sans"/>
+        </w:rPr>
+      </w:pPr>
+    </w:p>
+    <w:p>
+      <w:pPr>
+        <w:rPr>
+          <w:rFonts w:ascii="IBM Plex Sans" w:hAnsi="IBM Plex Sans" w:cs="IBM Plex Sans" w:eastAsia="IBM Plex Sans"/>
+        </w:rPr>
+        <w:pStyle w:val="P68B1DB1-Normal2"/>
+      </w:pPr>
+      <w:r>
+        <w:t xml:space="preserve">我們衷心感謝您對 Deriv 的持續支持，期待與您見面！</w:t>
+      </w:r>
+    </w:p>
+    <w:p>
+      <w:pPr>
+        <w:rPr>
+          <w:rFonts w:ascii="IBM Plex Sans" w:hAnsi="IBM Plex Sans" w:cs="IBM Plex Sans" w:eastAsia="IBM Plex Sans"/>
+        </w:rPr>
+      </w:pPr>
+    </w:p>
+    <w:p>
+      <w:pPr>
+        <w:rPr>
+          <w:rFonts w:ascii="IBM Plex Sans" w:hAnsi="IBM Plex Sans" w:cs="IBM Plex Sans" w:eastAsia="IBM Plex Sans"/>
+        </w:rPr>
+        <w:pStyle w:val="P68B1DB1-Normal2"/>
+      </w:pPr>
+      <w:r>
+        <w:t xml:space="preserve">附註 我們將免費贈送 Deriv 周邊商品。 不要錯過！</w:t>
+      </w:r>
+    </w:p>
+    <w:p>
+      <w:pPr>
+        <w:rPr>
+          <w:rFonts w:ascii="IBM Plex Sans" w:hAnsi="IBM Plex Sans" w:cs="IBM Plex Sans" w:eastAsia="IBM Plex Sans"/>
+        </w:rPr>
+      </w:pPr>
+    </w:p>
+    <w:p>
+      <w:pPr>
+        <w:rPr>
+          <w:rFonts w:ascii="IBM Plex Sans" w:hAnsi="IBM Plex Sans" w:cs="IBM Plex Sans" w:eastAsia="IBM Plex Sans"/>
+        </w:rPr>
+        <w:pStyle w:val="P68B1DB1-Normal2"/>
+      </w:pPr>
+      <w:r>
+        <w:t xml:space="preserve">如有任何疑問，請聯繫我們：[AFFILIATE MANAGER NO] (Viber/WhatsApp) | [AFFILIATE MANAGER EMAIL]</w:t>
       </w:r>
     </w:p>
     <w:p>
@@ -1812,11 +1815,11 @@
         <w:rPr>
           <w:b w:val="1"/>
         </w:rPr>
-        <w:t>泰语</w:t>
-        <w:br w:type="textWrapping"/>
-      </w:r>
-      <w:r>
-        <w:t>转换回</w:t>
+        <w:t>泰文</w:t>
+        <w:br w:type="textWrapping"/>
+      </w:r>
+      <w:r>
+        <w:t>返回</w:t>
       </w:r>
       <w:r>
         <w:rPr>
@@ -1831,7 +1834,7 @@
             <w:color w:val="1155cc"/>
             <w:u w:val="single"/>
           </w:rPr>
-          <w:t>英语</w:t>
+          <w:t>英文</w:t>
         </w:r>
       </w:hyperlink>
     </w:p>
@@ -1855,19 +1858,19 @@
         <w:rPr>
           <w:b w:val="1"/>
         </w:rPr>
-        <w:t>主题：</w:t>
-      </w:r>
-      <w:r>
-        <w:br w:type="textWrapping"/>
-        <w:t xml:space="preserve">Deriv 联盟会议 | [城市名] | [DATE]</w:t>
-        <w:br w:type="textWrapping"/>
-        <w:br w:type="textWrapping"/>
-      </w:r>
-      <w:r>
-        <w:rPr>
-          <w:b w:val="1"/>
-        </w:rPr>
-        <w:t>正文:</w:t>
+        <w:t>主題行：</w:t>
+      </w:r>
+      <w:r>
+        <w:br w:type="textWrapping"/>
+        <w:t xml:space="preserve">Deriv 夥伴會議 | [CITY NAME] | [DATE]</w:t>
+        <w:br w:type="textWrapping"/>
+        <w:br w:type="textWrapping"/>
+      </w:r>
+      <w:r>
+        <w:rPr>
+          <w:b w:val="1"/>
+        </w:rPr>
+        <w:t>正文：</w:t>
       </w:r>
     </w:p>
     <w:p>
@@ -1882,7 +1885,7 @@
       <w:bookmarkStart w:colFirst="0" w:colLast="0" w:name="_t6wlmhoo84t6" w:id="11"/>
       <w:bookmarkEnd w:id="11"/>
       <w:r>
-        <w:t xml:space="preserve">在 [城市名] 见！</w:t>
+        <w:t xml:space="preserve">在 [CITY NAME] 見！</w:t>
       </w:r>
     </w:p>
     <w:p>
@@ -1902,25 +1905,25 @@
         <w:t xml:space="preserve"> </w:t>
       </w:r>
       <w:r>
-        <w:t xml:space="preserve">[DATE] ถึงวันที่ [DATE] ปี ค.ศ. 在 [COUNTRY] 的 [AFFILIATE MANAGER NAME] 经理带领下，我们期待与您进行一次专属的会面。</w:t>
-      </w:r>
-    </w:p>
-    <w:p>
-      <w:pPr>
-        <w:rPr>
-          <w:rFonts w:ascii="IBM Plex Sans" w:hAnsi="IBM Plex Sans" w:cs="IBM Plex Sans" w:eastAsia="IBM Plex Sans"/>
-        </w:rPr>
-      </w:pPr>
-    </w:p>
-    <w:p>
-      <w:pPr>
-        <w:rPr>
-          <w:rFonts w:ascii="IBM Plex Sans" w:hAnsi="IBM Plex Sans" w:cs="IBM Plex Sans" w:eastAsia="IBM Plex Sans"/>
-        </w:rPr>
-        <w:pStyle w:val="P68B1DB1-Normal2"/>
-      </w:pPr>
-      <w:r>
-        <w:t>我们渴望听到您对我们联盟计划的经验。如果有任何方法能够改善您的体验，这将是向我们反馈的机会。</w:t>
+        <w:t xml:space="preserve">[DATE] ถึงวันที่ [DATE] ปี ค.ศ. 由我們的聯盟團隊負責的 [COUNTRY] [AFFILIATE MANAGER NAME] 將在 [CITY NAME] 舉行專屬的會議。</w:t>
+      </w:r>
+    </w:p>
+    <w:p>
+      <w:pPr>
+        <w:rPr>
+          <w:rFonts w:ascii="IBM Plex Sans" w:hAnsi="IBM Plex Sans" w:cs="IBM Plex Sans" w:eastAsia="IBM Plex Sans"/>
+        </w:rPr>
+      </w:pPr>
+    </w:p>
+    <w:p>
+      <w:pPr>
+        <w:rPr>
+          <w:rFonts w:ascii="IBM Plex Sans" w:hAnsi="IBM Plex Sans" w:cs="IBM Plex Sans" w:eastAsia="IBM Plex Sans"/>
+        </w:rPr>
+        <w:pStyle w:val="P68B1DB1-Normal2"/>
+      </w:pPr>
+      <w:r>
+        <w:t>我們希望聽到您對我們的聯盟計劃的經驗，如果有建議來提升您的體驗，請與我們分享。</w:t>
       </w:r>
     </w:p>
     <w:p>
@@ -1939,45 +1942,43 @@
         <w:pStyle w:val="P68B1DB1-Normal4"/>
       </w:pPr>
       <w:r>
-        <w:t>什么时候？</w:t>
-      </w:r>
-    </w:p>
-    <w:p>
-      <w:pPr>
-        <w:rPr>
-          <w:rFonts w:ascii="IBM Plex Sans" w:hAnsi="IBM Plex Sans" w:cs="IBM Plex Sans" w:eastAsia="IBM Plex Sans"/>
-          <w:b w:val="1"/>
-        </w:rPr>
-        <w:pStyle w:val="P68B1DB1-Normal2"/>
-      </w:pPr>
-      <w:r>
-        <w:t xml:space="preserve">在 [DATE] 至 [DATE] 期间的 9:00 至 18:00 之间安排一个 1 小时的时段。 到 18:00。 从 [DATE] 到 [DATE]。</w:t>
-      </w:r>
-    </w:p>
-    <w:p>
-      <w:pPr>
-        <w:rPr>
-          <w:rFonts w:ascii="IBM Plex Sans" w:hAnsi="IBM Plex Sans" w:cs="IBM Plex Sans" w:eastAsia="IBM Plex Sans"/>
-          <w:b w:val="1"/>
-        </w:rPr>
-      </w:pPr>
-    </w:p>
-    <w:p>
-      <w:pPr>
-        <w:rPr>
-          <w:rFonts w:ascii="IBM Plex Sans" w:hAnsi="IBM Plex Sans" w:cs="IBM Plex Sans" w:eastAsia="IBM Plex Sans"/>
-        </w:rPr>
-        <w:pStyle w:val="P68B1DB1-Normal2"/>
-      </w:pPr>
-      <w:r>
-        <w:rPr>
-          <w:b w:val="1"/>
-        </w:rPr>
-        <w:t>在哪里?</w:t>
-        <w:br w:type="textWrapping"/>
-      </w:r>
-      <w:r>
-        <w:t>待确认</w:t>
+        <w:t>何時？</w:t>
+      </w:r>
+    </w:p>
+    <w:p>
+      <w:pPr>
+        <w:rPr>
+          <w:rFonts w:ascii="IBM Plex Sans" w:hAnsi="IBM Plex Sans" w:cs="IBM Plex Sans" w:eastAsia="IBM Plex Sans"/>
+          <w:b w:val="1"/>
+        </w:rPr>
+        <w:pStyle w:val="P68B1DB1-Normal2"/>
+      </w:pPr>
+      <w:r>
+        <w:t xml:space="preserve">แต่ละสลอตหรือรอบนัดพบที่มีระยะเวลา 1 ชั่วโมงนั้นจัดขึ้นได้ระหว่าง 9:00 น. ถึง 18:00 น. 從 [DATE] 到 [DATE] 之間。</w:t>
+      </w:r>
+    </w:p>
+    <w:p>
+      <w:pPr>
+        <w:rPr>
+          <w:rFonts w:ascii="IBM Plex Sans" w:hAnsi="IBM Plex Sans" w:cs="IBM Plex Sans" w:eastAsia="IBM Plex Sans"/>
+          <w:b w:val="1"/>
+        </w:rPr>
+      </w:pPr>
+    </w:p>
+    <w:p>
+      <w:pPr>
+        <w:rPr>
+          <w:rFonts w:ascii="IBM Plex Sans" w:hAnsi="IBM Plex Sans" w:cs="IBM Plex Sans" w:eastAsia="IBM Plex Sans"/>
+        </w:rPr>
+        <w:pStyle w:val="P68B1DB1-Normal2"/>
+      </w:pPr>
+      <w:r>
+        <w:rPr>
+          <w:b w:val="1"/>
+        </w:rPr>
+        <w:t>在哪裡？</w:t>
+        <w:br w:type="textWrapping"/>
+        <w:t>待確認</w:t>
       </w:r>
     </w:p>
     <w:p>
@@ -1996,101 +1997,101 @@
         <w:pStyle w:val="P68B1DB1-Normal4"/>
       </w:pPr>
       <w:r>
-        <w:t>如何预订一个预约？</w:t>
-      </w:r>
-    </w:p>
-    <w:p>
-      <w:pPr>
-        <w:rPr>
-          <w:rFonts w:ascii="IBM Plex Sans" w:hAnsi="IBM Plex Sans" w:cs="IBM Plex Sans" w:eastAsia="IBM Plex Sans"/>
-        </w:rPr>
-        <w:pStyle w:val="P68B1DB1-Normal2"/>
-      </w:pPr>
-      <w:r>
-        <w:t xml:space="preserve">请选择日期和时间，并在 [DATE] 之前回复此电子邮件（采用“先到先得”原则）。</w:t>
-      </w:r>
-    </w:p>
-    <w:p>
-      <w:pPr>
-        <w:rPr>
-          <w:rFonts w:ascii="IBM Plex Sans" w:hAnsi="IBM Plex Sans" w:cs="IBM Plex Sans" w:eastAsia="IBM Plex Sans"/>
-        </w:rPr>
-      </w:pPr>
-    </w:p>
-    <w:p>
-      <w:pPr>
-        <w:rPr>
-          <w:rFonts w:ascii="IBM Plex Sans" w:hAnsi="IBM Plex Sans" w:cs="IBM Plex Sans" w:eastAsia="IBM Plex Sans"/>
-        </w:rPr>
-        <w:pStyle w:val="P68B1DB1-Normal2"/>
-      </w:pPr>
-      <w:r>
-        <w:t xml:space="preserve">欢迎您带上您感兴趣的客户和朋友，了解更多关于 Deriv 的交易。</w:t>
-      </w:r>
-    </w:p>
-    <w:p>
-      <w:pPr>
-        <w:rPr>
-          <w:rFonts w:ascii="IBM Plex Sans" w:hAnsi="IBM Plex Sans" w:cs="IBM Plex Sans" w:eastAsia="IBM Plex Sans"/>
-        </w:rPr>
-      </w:pPr>
-    </w:p>
-    <w:p>
-      <w:pPr>
-        <w:rPr>
-          <w:rFonts w:ascii="IBM Plex Sans" w:hAnsi="IBM Plex Sans" w:cs="IBM Plex Sans" w:eastAsia="IBM Plex Sans"/>
-        </w:rPr>
-        <w:pStyle w:val="P68B1DB1-Normal2"/>
-      </w:pPr>
-      <w:r>
-        <w:t xml:space="preserve">我们感谢您对 Deriv 的持续支持，并期待尽快与您见面！</w:t>
-      </w:r>
-    </w:p>
-    <w:p>
-      <w:pPr>
-        <w:rPr>
-          <w:rFonts w:ascii="IBM Plex Sans" w:hAnsi="IBM Plex Sans" w:cs="IBM Plex Sans" w:eastAsia="IBM Plex Sans"/>
-        </w:rPr>
-      </w:pPr>
-    </w:p>
-    <w:p>
-      <w:pPr>
-        <w:rPr>
-          <w:rFonts w:ascii="IBM Plex Sans" w:hAnsi="IBM Plex Sans" w:cs="IBM Plex Sans" w:eastAsia="IBM Plex Sans"/>
-        </w:rPr>
-        <w:pStyle w:val="P68B1DB1-Normal2"/>
-      </w:pPr>
-      <w:r>
-        <w:t xml:space="preserve">附言。 我们将赠送 Deriv 的纪念品，记得不要错过！</w:t>
-      </w:r>
-    </w:p>
-    <w:p>
-      <w:pPr>
-        <w:rPr>
-          <w:rFonts w:ascii="IBM Plex Sans" w:hAnsi="IBM Plex Sans" w:cs="IBM Plex Sans" w:eastAsia="IBM Plex Sans"/>
-        </w:rPr>
-      </w:pPr>
-    </w:p>
-    <w:p>
-      <w:pPr>
-        <w:rPr>
-          <w:rFonts w:ascii="IBM Plex Sans" w:hAnsi="IBM Plex Sans" w:cs="IBM Plex Sans" w:eastAsia="IBM Plex Sans"/>
-        </w:rPr>
-        <w:pStyle w:val="P68B1DB1-Normal2"/>
-      </w:pPr>
-      <w:r>
-        <w:t xml:space="preserve">如果您有任何疑问，请通过 [AFFILIATE MANAGER NO] 联系我们（Viber/WhatsApp）| [AFFILIATE MANAGER EMAIL]</w:t>
-      </w:r>
-    </w:p>
-    <w:p>
-      <w:pPr>
-        <w:rPr>
-          <w:rFonts w:ascii="IBM Plex Sans" w:hAnsi="IBM Plex Sans" w:cs="IBM Plex Sans" w:eastAsia="IBM Plex Sans"/>
-        </w:rPr>
-        <w:pStyle w:val="P68B1DB1-Normal2"/>
-      </w:pPr>
-      <w:r>
-        <w:t xml:space="preserve">[联盟经理编号] (Viber/WhatsApp) | [联盟经理电子邮件] (Viber/WhatsApp)</w:t>
+        <w:t>如何排定時段？</w:t>
+      </w:r>
+    </w:p>
+    <w:p>
+      <w:pPr>
+        <w:rPr>
+          <w:rFonts w:ascii="IBM Plex Sans" w:hAnsi="IBM Plex Sans" w:cs="IBM Plex Sans" w:eastAsia="IBM Plex Sans"/>
+        </w:rPr>
+        <w:pStyle w:val="P68B1DB1-Normal2"/>
+      </w:pPr>
+      <w:r>
+        <w:t xml:space="preserve">กรุณาเลือกวันที่และเวลา แล้วตอบกลับอีเมล์นี้ภายในวันที่ [DATE] (เราจะใช้หลัก "มาก่อนได้ก่อน" หากมีการจองซ้ำกัน)</w:t>
+      </w:r>
+    </w:p>
+    <w:p>
+      <w:pPr>
+        <w:rPr>
+          <w:rFonts w:ascii="IBM Plex Sans" w:hAnsi="IBM Plex Sans" w:cs="IBM Plex Sans" w:eastAsia="IBM Plex Sans"/>
+        </w:rPr>
+      </w:pPr>
+    </w:p>
+    <w:p>
+      <w:pPr>
+        <w:rPr>
+          <w:rFonts w:ascii="IBM Plex Sans" w:hAnsi="IBM Plex Sans" w:cs="IBM Plex Sans" w:eastAsia="IBM Plex Sans"/>
+        </w:rPr>
+        <w:pStyle w:val="P68B1DB1-Normal2"/>
+      </w:pPr>
+      <w:r>
+        <w:t xml:space="preserve">您可以攜帶您的客戶和朋友，讓他們了解更多關於 Deriv 的交易。</w:t>
+      </w:r>
+    </w:p>
+    <w:p>
+      <w:pPr>
+        <w:rPr>
+          <w:rFonts w:ascii="IBM Plex Sans" w:hAnsi="IBM Plex Sans" w:cs="IBM Plex Sans" w:eastAsia="IBM Plex Sans"/>
+        </w:rPr>
+      </w:pPr>
+    </w:p>
+    <w:p>
+      <w:pPr>
+        <w:rPr>
+          <w:rFonts w:ascii="IBM Plex Sans" w:hAnsi="IBM Plex Sans" w:cs="IBM Plex Sans" w:eastAsia="IBM Plex Sans"/>
+        </w:rPr>
+        <w:pStyle w:val="P68B1DB1-Normal2"/>
+      </w:pPr>
+      <w:r>
+        <w:t xml:space="preserve">非常感謝您對 Deriv 持續的支持，期待與您見面！</w:t>
+      </w:r>
+    </w:p>
+    <w:p>
+      <w:pPr>
+        <w:rPr>
+          <w:rFonts w:ascii="IBM Plex Sans" w:hAnsi="IBM Plex Sans" w:cs="IBM Plex Sans" w:eastAsia="IBM Plex Sans"/>
+        </w:rPr>
+      </w:pPr>
+    </w:p>
+    <w:p>
+      <w:pPr>
+        <w:rPr>
+          <w:rFonts w:ascii="IBM Plex Sans" w:hAnsi="IBM Plex Sans" w:cs="IBM Plex Sans" w:eastAsia="IBM Plex Sans"/>
+        </w:rPr>
+        <w:pStyle w:val="P68B1DB1-Normal2"/>
+      </w:pPr>
+      <w:r>
+        <w:t xml:space="preserve">附註： 我們將免費贈送 Deriv 周邊商品，不要錯過！</w:t>
+      </w:r>
+    </w:p>
+    <w:p>
+      <w:pPr>
+        <w:rPr>
+          <w:rFonts w:ascii="IBM Plex Sans" w:hAnsi="IBM Plex Sans" w:cs="IBM Plex Sans" w:eastAsia="IBM Plex Sans"/>
+        </w:rPr>
+      </w:pPr>
+    </w:p>
+    <w:p>
+      <w:pPr>
+        <w:rPr>
+          <w:rFonts w:ascii="IBM Plex Sans" w:hAnsi="IBM Plex Sans" w:cs="IBM Plex Sans" w:eastAsia="IBM Plex Sans"/>
+        </w:rPr>
+        <w:pStyle w:val="P68B1DB1-Normal2"/>
+      </w:pPr>
+      <w:r>
+        <w:t xml:space="preserve">如果有任何疑問，請聯繫我們 </w:t>
+      </w:r>
+    </w:p>
+    <w:p>
+      <w:pPr>
+        <w:rPr>
+          <w:rFonts w:ascii="IBM Plex Sans" w:hAnsi="IBM Plex Sans" w:cs="IBM Plex Sans" w:eastAsia="IBM Plex Sans"/>
+        </w:rPr>
+        <w:pStyle w:val="P68B1DB1-Normal2"/>
+      </w:pPr>
+      <w:r>
+        <w:t xml:space="preserve">[AFFILIATE MANAGER NO] (Viber/WhatsApp) | [AFFILIATE MANAGER EMAIL]</w:t>
       </w:r>
     </w:p>
     <w:p>

</xml_diff>